<commit_message>
add bfs and dfs to doc
</commit_message>
<xml_diff>
--- a/assignment_2/assignment_2.docx
+++ b/assignment_2/assignment_2.docx
@@ -3434,7 +3434,22 @@
             </w:r>
             <w:proofErr w:type="gramEnd"/>
             <w:r>
-              <w:t xml:space="preserve"> 9</w:t>
+              <w:t xml:space="preserve"> </w:t>
+            </w:r>
+            <w:r>
+              <w:t>9</w:t>
+            </w:r>
+            <w:r>
+              <w:rPr>
+                <w:vertAlign w:val="superscript"/>
+              </w:rPr>
+              <w:t>100</w:t>
+            </w:r>
+            <w:r>
+              <w:t xml:space="preserve"> </w:t>
+            </w:r>
+            <w:r>
+              <w:t>9</w:t>
             </w:r>
             <w:r>
               <w:rPr>
@@ -3558,7 +3573,32 @@
             </w:pPr>
             <w:proofErr w:type="gramStart"/>
             <w:r>
-              <w:t>{ 9</w:t>
+              <w:t xml:space="preserve">{ </w:t>
+            </w:r>
+            <w:r>
+              <w:t>9</w:t>
+            </w:r>
+            <w:r>
+              <w:rPr>
+                <w:vertAlign w:val="superscript"/>
+              </w:rPr>
+              <w:t>100</w:t>
+            </w:r>
+            <w:proofErr w:type="gramEnd"/>
+            <w:r>
+              <w:t xml:space="preserve"> 9</w:t>
+            </w:r>
+            <w:r>
+              <w:rPr>
+                <w:vertAlign w:val="superscript"/>
+              </w:rPr>
+              <w:t>101</w:t>
+            </w:r>
+            <w:r>
+              <w:t xml:space="preserve"> </w:t>
+            </w:r>
+            <w:r>
+              <w:t>9</w:t>
             </w:r>
             <w:r>
               <w:rPr>
@@ -3566,7 +3606,6 @@
               </w:rPr>
               <w:t>107</w:t>
             </w:r>
-            <w:proofErr w:type="gramEnd"/>
             <w:r>
               <w:t xml:space="preserve"> </w:t>
             </w:r>
@@ -3685,7 +3724,13 @@
               <w:rPr>
                 <w:vertAlign w:val="superscript"/>
               </w:rPr>
-              <w:t>107</w:t>
+              <w:t>10</w:t>
+            </w:r>
+            <w:r>
+              <w:rPr>
+                <w:vertAlign w:val="superscript"/>
+              </w:rPr>
+              <w:t>0</w:t>
             </w:r>
           </w:p>
         </w:tc>
@@ -3710,9 +3755,39 @@
               <w:rPr>
                 <w:vertAlign w:val="superscript"/>
               </w:rPr>
+              <w:t>100</w:t>
+            </w:r>
+            <w:proofErr w:type="gramEnd"/>
+            <w:r>
+              <w:t xml:space="preserve"> </w:t>
+            </w:r>
+            <w:r>
+              <w:t>9</w:t>
+            </w:r>
+            <w:r>
+              <w:rPr>
+                <w:vertAlign w:val="superscript"/>
+              </w:rPr>
+              <w:t>101</w:t>
+            </w:r>
+            <w:r>
+              <w:t xml:space="preserve"> 9</w:t>
+            </w:r>
+            <w:r>
+              <w:rPr>
+                <w:vertAlign w:val="superscript"/>
+              </w:rPr>
               <w:t>107</w:t>
             </w:r>
-            <w:proofErr w:type="gramEnd"/>
+            <w:r>
+              <w:t xml:space="preserve"> 2</w:t>
+            </w:r>
+            <w:r>
+              <w:rPr>
+                <w:vertAlign w:val="superscript"/>
+              </w:rPr>
+              <w:t>110</w:t>
+            </w:r>
             <w:r>
               <w:t xml:space="preserve"> </w:t>
             </w:r>
@@ -3723,7 +3798,7 @@
               <w:rPr>
                 <w:vertAlign w:val="superscript"/>
               </w:rPr>
-              <w:t>110</w:t>
+              <w:t>123</w:t>
             </w:r>
             <w:r>
               <w:t xml:space="preserve"> </w:t>
@@ -3840,7 +3915,13 @@
               <w:rPr>
                 <w:vertAlign w:val="superscript"/>
               </w:rPr>
-              <w:t>107</w:t>
+              <w:t>10</w:t>
+            </w:r>
+            <w:r>
+              <w:rPr>
+                <w:vertAlign w:val="superscript"/>
+              </w:rPr>
+              <w:t>0</w:t>
             </w:r>
           </w:p>
         </w:tc>
@@ -3856,7 +3937,10 @@
             </w:pPr>
             <w:proofErr w:type="gramStart"/>
             <w:r>
-              <w:t>{ 2</w:t>
+              <w:t xml:space="preserve">{ </w:t>
+            </w:r>
+            <w:r>
+              <w:t>2</w:t>
             </w:r>
             <w:r>
               <w:rPr>
@@ -3866,7 +3950,22 @@
             </w:r>
             <w:proofErr w:type="gramEnd"/>
             <w:r>
-              <w:t xml:space="preserve"> }</w:t>
+              <w:t xml:space="preserve"> </w:t>
+            </w:r>
+            <w:r>
+              <w:t>2</w:t>
+            </w:r>
+            <w:r>
+              <w:rPr>
+                <w:vertAlign w:val="superscript"/>
+              </w:rPr>
+              <w:t>123</w:t>
+            </w:r>
+            <w:r>
+              <w:t xml:space="preserve"> </w:t>
+            </w:r>
+            <w:r>
+              <w:t>}</w:t>
             </w:r>
           </w:p>
         </w:tc>
@@ -3957,7 +4056,13 @@
               <w:rPr>
                 <w:vertAlign w:val="superscript"/>
               </w:rPr>
-              <w:t>107</w:t>
+              <w:t>10</w:t>
+            </w:r>
+            <w:r>
+              <w:rPr>
+                <w:vertAlign w:val="superscript"/>
+              </w:rPr>
+              <w:t>0</w:t>
             </w:r>
             <w:r>
               <w:t xml:space="preserve"> </w:t>
@@ -3991,13 +4096,13 @@
         <w:sym w:font="Wingdings" w:char="F0E0"/>
       </w:r>
       <w:r>
-        <w:t xml:space="preserve"> 3 </w:t>
-      </w:r>
-      <w:r>
-        <w:sym w:font="Wingdings" w:char="F0E0"/>
-      </w:r>
-      <w:r>
-        <w:t xml:space="preserve"> 4 </w:t>
+        <w:t xml:space="preserve"> </w:t>
+      </w:r>
+      <w:r>
+        <w:t>10</w:t>
+      </w:r>
+      <w:r>
+        <w:t xml:space="preserve"> </w:t>
       </w:r>
       <w:r>
         <w:sym w:font="Wingdings" w:char="F0E0"/>
@@ -4017,7 +4122,10 @@
         <w:ind w:left="0"/>
       </w:pPr>
       <w:r>
-        <w:t>Cost: 107</w:t>
+        <w:t>Cost: 10</w:t>
+      </w:r>
+      <w:r>
+        <w:t>0</w:t>
       </w:r>
       <w:r>
         <w:br w:type="page"/>
@@ -4039,7 +4147,686 @@
     </w:p>
     <w:p>
       <w:pPr>
+        <w:ind w:left="0"/>
+        <w:rPr>
+          <w:lang w:val="en-CA"/>
+        </w:rPr>
+      </w:pPr>
+      <w:r>
+        <w:rPr>
+          <w:lang w:val="en-CA"/>
+        </w:rPr>
+        <w:t>To simplify setup of the maze in my program,</w:t>
+      </w:r>
+      <w:r>
+        <w:rPr>
+          <w:lang w:val="en-CA"/>
+        </w:rPr>
+        <w:t xml:space="preserve"> </w:t>
+      </w:r>
+      <w:r>
+        <w:rPr>
+          <w:lang w:val="en-CA"/>
+        </w:rPr>
+        <w:t>let A represent E1 and B represent E2. This is to allow the maze to be structured as a 2D vector of characters as opposed to strings, saving on memory requirements and simplifying usage.</w:t>
+      </w:r>
+      <w:r>
+        <w:rPr>
+          <w:lang w:val="en-CA"/>
+        </w:rPr>
+        <w:t xml:space="preserve"> </w:t>
+      </w:r>
+      <w:r>
+        <w:rPr>
+          <w:lang w:val="en-CA"/>
+        </w:rPr>
+        <w:t xml:space="preserve">So, in the code A and B are used, but in this assignment document E1 and E2 are used. </w:t>
+      </w:r>
+      <w:r>
+        <w:rPr>
+          <w:lang w:val="en-CA"/>
+        </w:rPr>
+        <w:t>Additionally, I assumed (0, 0) to be the top left of the maze, and (24, 24) be the bottom right. This simplifies coding since this is naturally how 2D vectors are indexed</w:t>
+      </w:r>
+      <w:r>
+        <w:rPr>
+          <w:lang w:val="en-CA"/>
+        </w:rPr>
+        <w:t>.</w:t>
+      </w:r>
+      <w:r>
+        <w:rPr>
+          <w:lang w:val="en-CA"/>
+        </w:rPr>
+        <w:t xml:space="preserve"> So, (24, 0) and (0, 24) is used in the code</w:t>
+      </w:r>
+      <w:r>
+        <w:rPr>
+          <w:lang w:val="en-CA"/>
+        </w:rPr>
+        <w:t xml:space="preserve"> to represent bottom left and top right</w:t>
+      </w:r>
+      <w:r>
+        <w:rPr>
+          <w:lang w:val="en-CA"/>
+        </w:rPr>
+        <w:t>, but (0, 0) and (24, 24) is used in the document.</w:t>
+      </w:r>
+    </w:p>
+    <w:p>
+      <w:pPr>
+        <w:pStyle w:val="ListParagraph"/>
+        <w:numPr>
+          <w:ilvl w:val="0"/>
+          <w:numId w:val="13"/>
+        </w:numPr>
+        <w:spacing w:after="0"/>
+        <w:rPr>
+          <w:b/>
+          <w:bCs/>
+          <w:lang w:val="en-CA"/>
+        </w:rPr>
+      </w:pPr>
+      <w:r>
+        <w:rPr>
+          <w:b/>
+          <w:bCs/>
+          <w:lang w:val="en-CA"/>
+        </w:rPr>
+        <w:t>Breadth First Search</w:t>
+      </w:r>
+    </w:p>
+    <w:p>
+      <w:pPr>
+        <w:ind w:left="0"/>
+        <w:rPr>
+          <w:lang w:val="en-CA"/>
+        </w:rPr>
+      </w:pPr>
+      <w:r>
+        <w:rPr>
+          <w:lang w:val="en-CA"/>
+        </w:rPr>
+        <w:t xml:space="preserve">Breadth first search was implemented using a queue data structure, a 2D vector to track visited nodes, and a 2D vector containing adjacent directions of search. </w:t>
+      </w:r>
+      <w:r>
+        <w:rPr>
+          <w:lang w:val="en-CA"/>
+        </w:rPr>
+        <w:t xml:space="preserve">While the queue is not empty, pop the front of the queue and check if it is equal to the destination. If so return, but if not, iterate through the adjacent directions. For each adjacent direction, if that node is valid, meaning within bounds, not yet visited, and is not a wall, then push it to the queue and count up the number of nodes explored. Additionally, have a map that tracks the parent nodes with all its children nodes, with the keys being the parent nodes, and </w:t>
+      </w:r>
+      <w:r>
+        <w:rPr>
+          <w:lang w:val="en-CA"/>
+        </w:rPr>
+        <w:t xml:space="preserve">the </w:t>
+      </w:r>
+      <w:r>
+        <w:rPr>
+          <w:lang w:val="en-CA"/>
+        </w:rPr>
+        <w:t>values being its list of children nodes. Once the destination is found, trace its complete path using the map, count up its cost</w:t>
+      </w:r>
+      <w:r>
+        <w:rPr>
+          <w:lang w:val="en-CA"/>
+        </w:rPr>
+        <w:t>, and return these along with the nodes explored.</w:t>
+      </w:r>
+    </w:p>
+    <w:tbl>
+      <w:tblPr>
+        <w:tblStyle w:val="TableGrid"/>
+        <w:tblW w:w="0" w:type="auto"/>
+        <w:tblLook w:val="04A0" w:firstRow="1" w:lastRow="0" w:firstColumn="1" w:lastColumn="0" w:noHBand="0" w:noVBand="1"/>
+      </w:tblPr>
+      <w:tblGrid>
+        <w:gridCol w:w="4675"/>
+        <w:gridCol w:w="4675"/>
+      </w:tblGrid>
+      <w:tr>
+        <w:tc>
+          <w:tcPr>
+            <w:tcW w:w="4675" w:type="dxa"/>
+          </w:tcPr>
+          <w:p>
+            <w:pPr>
+              <w:ind w:left="0"/>
+              <w:jc w:val="center"/>
+              <w:rPr>
+                <w:b/>
+                <w:bCs/>
+                <w:lang w:val="en-CA"/>
+              </w:rPr>
+            </w:pPr>
+            <w:r>
+              <w:rPr>
+                <w:b/>
+                <w:bCs/>
+                <w:lang w:val="en-CA"/>
+              </w:rPr>
+              <w:t>Starting at S and ending at E1</w:t>
+            </w:r>
+          </w:p>
+        </w:tc>
+        <w:tc>
+          <w:tcPr>
+            <w:tcW w:w="4675" w:type="dxa"/>
+          </w:tcPr>
+          <w:p>
+            <w:pPr>
+              <w:ind w:left="0"/>
+              <w:jc w:val="center"/>
+              <w:rPr>
+                <w:b/>
+                <w:bCs/>
+                <w:lang w:val="en-CA"/>
+              </w:rPr>
+            </w:pPr>
+          </w:p>
+        </w:tc>
+      </w:tr>
+    </w:tbl>
+    <w:p>
+      <w:pPr>
+        <w:ind w:left="0"/>
+        <w:rPr>
+          <w:lang w:val="en-CA"/>
+        </w:rPr>
+      </w:pPr>
+    </w:p>
+    <w:tbl>
+      <w:tblPr>
+        <w:tblStyle w:val="TableGrid"/>
+        <w:tblW w:w="0" w:type="auto"/>
+        <w:tblLook w:val="04A0" w:firstRow="1" w:lastRow="0" w:firstColumn="1" w:lastColumn="0" w:noHBand="0" w:noVBand="1"/>
+      </w:tblPr>
+      <w:tblGrid>
+        <w:gridCol w:w="4675"/>
+        <w:gridCol w:w="4675"/>
+      </w:tblGrid>
+      <w:tr>
+        <w:tc>
+          <w:tcPr>
+            <w:tcW w:w="4675" w:type="dxa"/>
+          </w:tcPr>
+          <w:p>
+            <w:pPr>
+              <w:ind w:left="0"/>
+              <w:jc w:val="center"/>
+              <w:rPr>
+                <w:b/>
+                <w:bCs/>
+                <w:lang w:val="en-CA"/>
+              </w:rPr>
+            </w:pPr>
+            <w:r>
+              <w:rPr>
+                <w:b/>
+                <w:bCs/>
+                <w:lang w:val="en-CA"/>
+              </w:rPr>
+              <w:t>Starting at S and ending at E</w:t>
+            </w:r>
+            <w:r>
+              <w:rPr>
+                <w:b/>
+                <w:bCs/>
+                <w:lang w:val="en-CA"/>
+              </w:rPr>
+              <w:t>2</w:t>
+            </w:r>
+          </w:p>
+        </w:tc>
+        <w:tc>
+          <w:tcPr>
+            <w:tcW w:w="4675" w:type="dxa"/>
+          </w:tcPr>
+          <w:p>
+            <w:pPr>
+              <w:ind w:left="0"/>
+              <w:jc w:val="center"/>
+              <w:rPr>
+                <w:b/>
+                <w:bCs/>
+                <w:lang w:val="en-CA"/>
+              </w:rPr>
+            </w:pPr>
+          </w:p>
+        </w:tc>
+      </w:tr>
+    </w:tbl>
+    <w:p>
+      <w:pPr>
+        <w:ind w:left="0"/>
+        <w:rPr>
+          <w:lang w:val="en-CA"/>
+        </w:rPr>
+      </w:pPr>
+    </w:p>
+    <w:tbl>
+      <w:tblPr>
+        <w:tblStyle w:val="TableGrid"/>
+        <w:tblW w:w="0" w:type="auto"/>
+        <w:tblLook w:val="04A0" w:firstRow="1" w:lastRow="0" w:firstColumn="1" w:lastColumn="0" w:noHBand="0" w:noVBand="1"/>
+      </w:tblPr>
+      <w:tblGrid>
+        <w:gridCol w:w="4675"/>
+        <w:gridCol w:w="4675"/>
+      </w:tblGrid>
+      <w:tr>
+        <w:tc>
+          <w:tcPr>
+            <w:tcW w:w="4675" w:type="dxa"/>
+          </w:tcPr>
+          <w:p>
+            <w:pPr>
+              <w:ind w:left="0"/>
+              <w:jc w:val="center"/>
+              <w:rPr>
+                <w:b/>
+                <w:bCs/>
+                <w:lang w:val="en-CA"/>
+              </w:rPr>
+            </w:pPr>
+            <w:r>
+              <w:rPr>
+                <w:b/>
+                <w:bCs/>
+                <w:lang w:val="en-CA"/>
+              </w:rPr>
+              <w:t xml:space="preserve">Starting at </w:t>
+            </w:r>
+            <w:r>
+              <w:rPr>
+                <w:b/>
+                <w:bCs/>
+                <w:lang w:val="en-CA"/>
+              </w:rPr>
+              <w:t>(0, 0)</w:t>
+            </w:r>
+            <w:r>
+              <w:rPr>
+                <w:b/>
+                <w:bCs/>
+                <w:lang w:val="en-CA"/>
+              </w:rPr>
+              <w:t xml:space="preserve"> and ending at </w:t>
+            </w:r>
+            <w:r>
+              <w:rPr>
+                <w:b/>
+                <w:bCs/>
+                <w:lang w:val="en-CA"/>
+              </w:rPr>
+              <w:t>(24, 24)</w:t>
+            </w:r>
+          </w:p>
+        </w:tc>
+        <w:tc>
+          <w:tcPr>
+            <w:tcW w:w="4675" w:type="dxa"/>
+          </w:tcPr>
+          <w:p>
+            <w:pPr>
+              <w:ind w:left="0"/>
+              <w:jc w:val="center"/>
+              <w:rPr>
+                <w:b/>
+                <w:bCs/>
+                <w:lang w:val="en-CA"/>
+              </w:rPr>
+            </w:pPr>
+          </w:p>
+        </w:tc>
+      </w:tr>
+    </w:tbl>
+    <w:p>
+      <w:pPr>
         <w:spacing w:after="0" w:line="240" w:lineRule="auto"/>
+        <w:ind w:left="0"/>
+        <w:rPr>
+          <w:b/>
+          <w:bCs/>
+          <w:lang w:val="en-CA"/>
+        </w:rPr>
+      </w:pPr>
+    </w:p>
+    <w:p>
+      <w:pPr>
+        <w:spacing w:after="0" w:line="240" w:lineRule="auto"/>
+        <w:ind w:left="0"/>
+        <w:rPr>
+          <w:b/>
+          <w:bCs/>
+          <w:lang w:val="en-CA"/>
+        </w:rPr>
+      </w:pPr>
+      <w:r>
+        <w:rPr>
+          <w:b/>
+          <w:bCs/>
+          <w:lang w:val="en-CA"/>
+        </w:rPr>
+        <w:br w:type="page"/>
+      </w:r>
+    </w:p>
+    <w:p>
+      <w:pPr>
+        <w:pStyle w:val="ListParagraph"/>
+        <w:numPr>
+          <w:ilvl w:val="0"/>
+          <w:numId w:val="13"/>
+        </w:numPr>
+        <w:spacing w:after="0"/>
+        <w:rPr>
+          <w:b/>
+          <w:bCs/>
+          <w:lang w:val="en-CA"/>
+        </w:rPr>
+      </w:pPr>
+      <w:r>
+        <w:rPr>
+          <w:b/>
+          <w:bCs/>
+          <w:lang w:val="en-CA"/>
+        </w:rPr>
+        <w:lastRenderedPageBreak/>
+        <w:t>Depth First Search</w:t>
+      </w:r>
+    </w:p>
+    <w:p>
+      <w:pPr>
+        <w:ind w:left="0"/>
+        <w:rPr>
+          <w:lang w:val="en-CA"/>
+        </w:rPr>
+      </w:pPr>
+      <w:r>
+        <w:rPr>
+          <w:lang w:val="en-CA"/>
+        </w:rPr>
+        <w:t xml:space="preserve">Depth first search was implemented using the call stack, a 2D vector to track visited nodes, and a 2D vector to store the path. </w:t>
+      </w:r>
+      <w:r>
+        <w:rPr>
+          <w:lang w:val="en-CA"/>
+        </w:rPr>
+        <w:t xml:space="preserve">A recursive approach was taken where the call stack was used to search in a last in, first out manner. </w:t>
+      </w:r>
+      <w:r>
+        <w:rPr>
+          <w:lang w:val="en-CA"/>
+        </w:rPr>
+        <w:t>If the next node to be search</w:t>
+      </w:r>
+      <w:r>
+        <w:rPr>
+          <w:lang w:val="en-CA"/>
+        </w:rPr>
+        <w:t>ed</w:t>
+      </w:r>
+      <w:r>
+        <w:rPr>
+          <w:lang w:val="en-CA"/>
+        </w:rPr>
+        <w:t xml:space="preserve"> has not yet been visited, set it to visited, push this coordinate to the path, and update the cost and node counters. </w:t>
+      </w:r>
+      <w:r>
+        <w:rPr>
+          <w:lang w:val="en-CA"/>
+        </w:rPr>
+        <w:t xml:space="preserve">The base case is if the destination has been reached, then return true and output the complete path, cost, and number of nodes explored. </w:t>
+      </w:r>
+      <w:r>
+        <w:rPr>
+          <w:lang w:val="en-CA"/>
+        </w:rPr>
+        <w:t xml:space="preserve">The recursive case is to search all the way left, then up, then right, then down, while ensuring the moves are valid, meaning within bounds and not a wall. </w:t>
+      </w:r>
+      <w:r>
+        <w:rPr>
+          <w:lang w:val="en-CA"/>
+        </w:rPr>
+        <w:t>If it passes</w:t>
+      </w:r>
+      <w:r>
+        <w:rPr>
+          <w:lang w:val="en-CA"/>
+        </w:rPr>
+        <w:t xml:space="preserve"> all</w:t>
+      </w:r>
+      <w:r>
+        <w:rPr>
+          <w:lang w:val="en-CA"/>
+        </w:rPr>
+        <w:t xml:space="preserve"> these recursive cases within the call stack, then set visited to false, pop from the path, and decrease the cost and nodes explored.</w:t>
+      </w:r>
+    </w:p>
+    <w:tbl>
+      <w:tblPr>
+        <w:tblStyle w:val="TableGrid"/>
+        <w:tblW w:w="0" w:type="auto"/>
+        <w:tblLook w:val="04A0" w:firstRow="1" w:lastRow="0" w:firstColumn="1" w:lastColumn="0" w:noHBand="0" w:noVBand="1"/>
+      </w:tblPr>
+      <w:tblGrid>
+        <w:gridCol w:w="4675"/>
+        <w:gridCol w:w="4675"/>
+      </w:tblGrid>
+      <w:tr>
+        <w:tc>
+          <w:tcPr>
+            <w:tcW w:w="4675" w:type="dxa"/>
+          </w:tcPr>
+          <w:p>
+            <w:pPr>
+              <w:ind w:left="0"/>
+              <w:jc w:val="center"/>
+              <w:rPr>
+                <w:b/>
+                <w:bCs/>
+                <w:lang w:val="en-CA"/>
+              </w:rPr>
+            </w:pPr>
+            <w:r>
+              <w:rPr>
+                <w:b/>
+                <w:bCs/>
+                <w:lang w:val="en-CA"/>
+              </w:rPr>
+              <w:t>Starting at S and ending at E1</w:t>
+            </w:r>
+          </w:p>
+        </w:tc>
+        <w:tc>
+          <w:tcPr>
+            <w:tcW w:w="4675" w:type="dxa"/>
+          </w:tcPr>
+          <w:p>
+            <w:pPr>
+              <w:ind w:left="0"/>
+              <w:jc w:val="center"/>
+              <w:rPr>
+                <w:b/>
+                <w:bCs/>
+                <w:lang w:val="en-CA"/>
+              </w:rPr>
+            </w:pPr>
+          </w:p>
+        </w:tc>
+      </w:tr>
+    </w:tbl>
+    <w:p>
+      <w:pPr>
+        <w:ind w:left="0"/>
+        <w:rPr>
+          <w:lang w:val="en-CA"/>
+        </w:rPr>
+      </w:pPr>
+    </w:p>
+    <w:tbl>
+      <w:tblPr>
+        <w:tblStyle w:val="TableGrid"/>
+        <w:tblW w:w="0" w:type="auto"/>
+        <w:tblLook w:val="04A0" w:firstRow="1" w:lastRow="0" w:firstColumn="1" w:lastColumn="0" w:noHBand="0" w:noVBand="1"/>
+      </w:tblPr>
+      <w:tblGrid>
+        <w:gridCol w:w="4675"/>
+        <w:gridCol w:w="4675"/>
+      </w:tblGrid>
+      <w:tr>
+        <w:tc>
+          <w:tcPr>
+            <w:tcW w:w="4675" w:type="dxa"/>
+          </w:tcPr>
+          <w:p>
+            <w:pPr>
+              <w:ind w:left="0"/>
+              <w:jc w:val="center"/>
+              <w:rPr>
+                <w:b/>
+                <w:bCs/>
+                <w:lang w:val="en-CA"/>
+              </w:rPr>
+            </w:pPr>
+            <w:r>
+              <w:rPr>
+                <w:b/>
+                <w:bCs/>
+                <w:lang w:val="en-CA"/>
+              </w:rPr>
+              <w:t>Starting at S and ending at E2</w:t>
+            </w:r>
+          </w:p>
+        </w:tc>
+        <w:tc>
+          <w:tcPr>
+            <w:tcW w:w="4675" w:type="dxa"/>
+          </w:tcPr>
+          <w:p>
+            <w:pPr>
+              <w:ind w:left="0"/>
+              <w:jc w:val="center"/>
+              <w:rPr>
+                <w:b/>
+                <w:bCs/>
+                <w:lang w:val="en-CA"/>
+              </w:rPr>
+            </w:pPr>
+          </w:p>
+        </w:tc>
+      </w:tr>
+    </w:tbl>
+    <w:p>
+      <w:pPr>
+        <w:ind w:left="0"/>
+        <w:rPr>
+          <w:lang w:val="en-CA"/>
+        </w:rPr>
+      </w:pPr>
+    </w:p>
+    <w:tbl>
+      <w:tblPr>
+        <w:tblStyle w:val="TableGrid"/>
+        <w:tblW w:w="0" w:type="auto"/>
+        <w:tblLook w:val="04A0" w:firstRow="1" w:lastRow="0" w:firstColumn="1" w:lastColumn="0" w:noHBand="0" w:noVBand="1"/>
+      </w:tblPr>
+      <w:tblGrid>
+        <w:gridCol w:w="4675"/>
+        <w:gridCol w:w="4675"/>
+      </w:tblGrid>
+      <w:tr>
+        <w:tc>
+          <w:tcPr>
+            <w:tcW w:w="4675" w:type="dxa"/>
+          </w:tcPr>
+          <w:p>
+            <w:pPr>
+              <w:ind w:left="0"/>
+              <w:jc w:val="center"/>
+              <w:rPr>
+                <w:b/>
+                <w:bCs/>
+                <w:lang w:val="en-CA"/>
+              </w:rPr>
+            </w:pPr>
+            <w:r>
+              <w:rPr>
+                <w:b/>
+                <w:bCs/>
+                <w:lang w:val="en-CA"/>
+              </w:rPr>
+              <w:t>Starting at (0, 0) and ending at (24, 24)</w:t>
+            </w:r>
+          </w:p>
+        </w:tc>
+        <w:tc>
+          <w:tcPr>
+            <w:tcW w:w="4675" w:type="dxa"/>
+          </w:tcPr>
+          <w:p>
+            <w:pPr>
+              <w:ind w:left="0"/>
+              <w:jc w:val="center"/>
+              <w:rPr>
+                <w:b/>
+                <w:bCs/>
+                <w:lang w:val="en-CA"/>
+              </w:rPr>
+            </w:pPr>
+          </w:p>
+        </w:tc>
+      </w:tr>
+    </w:tbl>
+    <w:p>
+      <w:pPr>
+        <w:ind w:left="0"/>
+        <w:rPr>
+          <w:lang w:val="en-CA"/>
+        </w:rPr>
+      </w:pPr>
+    </w:p>
+    <w:p>
+      <w:pPr>
+        <w:spacing w:after="0" w:line="240" w:lineRule="auto"/>
+        <w:ind w:left="0"/>
+        <w:rPr>
+          <w:lang w:val="en-CA"/>
+        </w:rPr>
+      </w:pPr>
+      <w:r>
+        <w:rPr>
+          <w:lang w:val="en-CA"/>
+        </w:rPr>
+        <w:br w:type="page"/>
+      </w:r>
+    </w:p>
+    <w:p>
+      <w:pPr>
+        <w:pStyle w:val="ListParagraph"/>
+        <w:numPr>
+          <w:ilvl w:val="0"/>
+          <w:numId w:val="13"/>
+        </w:numPr>
+        <w:spacing w:after="0"/>
+        <w:rPr>
+          <w:b/>
+          <w:bCs/>
+          <w:lang w:val="en-CA"/>
+        </w:rPr>
+      </w:pPr>
+      <w:r>
+        <w:rPr>
+          <w:b/>
+          <w:bCs/>
+          <w:lang w:val="en-CA"/>
+        </w:rPr>
+        <w:lastRenderedPageBreak/>
+        <w:t>A* Search</w:t>
+      </w:r>
+    </w:p>
+    <w:p>
+      <w:pPr>
         <w:ind w:left="0"/>
         <w:rPr>
           <w:lang w:val="en-CA"/>
@@ -4780,6 +5567,95 @@
     </w:lvl>
   </w:abstractNum>
   <w:abstractNum w:abstractNumId="6" w15:restartNumberingAfterBreak="0">
+    <w:nsid w:val="4C052824"/>
+    <w:multiLevelType w:val="hybridMultilevel"/>
+    <w:tmpl w:val="11625F16"/>
+    <w:lvl w:ilvl="0" w:tplc="5BF063E8">
+      <w:start w:val="1"/>
+      <w:numFmt w:val="lowerRoman"/>
+      <w:lvlText w:val="(%1)"/>
+      <w:lvlJc w:val="left"/>
+      <w:pPr>
+        <w:ind w:left="1080" w:hanging="720"/>
+      </w:pPr>
+      <w:rPr>
+        <w:rFonts w:hint="default"/>
+      </w:rPr>
+    </w:lvl>
+    <w:lvl w:ilvl="1" w:tplc="04090019" w:tentative="1">
+      <w:start w:val="1"/>
+      <w:numFmt w:val="lowerLetter"/>
+      <w:lvlText w:val="%2."/>
+      <w:lvlJc w:val="left"/>
+      <w:pPr>
+        <w:ind w:left="1440" w:hanging="360"/>
+      </w:pPr>
+    </w:lvl>
+    <w:lvl w:ilvl="2" w:tplc="0409001B" w:tentative="1">
+      <w:start w:val="1"/>
+      <w:numFmt w:val="lowerRoman"/>
+      <w:lvlText w:val="%3."/>
+      <w:lvlJc w:val="right"/>
+      <w:pPr>
+        <w:ind w:left="2160" w:hanging="180"/>
+      </w:pPr>
+    </w:lvl>
+    <w:lvl w:ilvl="3" w:tplc="0409000F" w:tentative="1">
+      <w:start w:val="1"/>
+      <w:numFmt w:val="decimal"/>
+      <w:lvlText w:val="%4."/>
+      <w:lvlJc w:val="left"/>
+      <w:pPr>
+        <w:ind w:left="2880" w:hanging="360"/>
+      </w:pPr>
+    </w:lvl>
+    <w:lvl w:ilvl="4" w:tplc="04090019" w:tentative="1">
+      <w:start w:val="1"/>
+      <w:numFmt w:val="lowerLetter"/>
+      <w:lvlText w:val="%5."/>
+      <w:lvlJc w:val="left"/>
+      <w:pPr>
+        <w:ind w:left="3600" w:hanging="360"/>
+      </w:pPr>
+    </w:lvl>
+    <w:lvl w:ilvl="5" w:tplc="0409001B" w:tentative="1">
+      <w:start w:val="1"/>
+      <w:numFmt w:val="lowerRoman"/>
+      <w:lvlText w:val="%6."/>
+      <w:lvlJc w:val="right"/>
+      <w:pPr>
+        <w:ind w:left="4320" w:hanging="180"/>
+      </w:pPr>
+    </w:lvl>
+    <w:lvl w:ilvl="6" w:tplc="0409000F" w:tentative="1">
+      <w:start w:val="1"/>
+      <w:numFmt w:val="decimal"/>
+      <w:lvlText w:val="%7."/>
+      <w:lvlJc w:val="left"/>
+      <w:pPr>
+        <w:ind w:left="5040" w:hanging="360"/>
+      </w:pPr>
+    </w:lvl>
+    <w:lvl w:ilvl="7" w:tplc="04090019" w:tentative="1">
+      <w:start w:val="1"/>
+      <w:numFmt w:val="lowerLetter"/>
+      <w:lvlText w:val="%8."/>
+      <w:lvlJc w:val="left"/>
+      <w:pPr>
+        <w:ind w:left="5760" w:hanging="360"/>
+      </w:pPr>
+    </w:lvl>
+    <w:lvl w:ilvl="8" w:tplc="0409001B" w:tentative="1">
+      <w:start w:val="1"/>
+      <w:numFmt w:val="lowerRoman"/>
+      <w:lvlText w:val="%9."/>
+      <w:lvlJc w:val="right"/>
+      <w:pPr>
+        <w:ind w:left="6480" w:hanging="180"/>
+      </w:pPr>
+    </w:lvl>
+  </w:abstractNum>
+  <w:abstractNum w:abstractNumId="7" w15:restartNumberingAfterBreak="0">
     <w:nsid w:val="5F6A2BA9"/>
     <w:multiLevelType w:val="hybridMultilevel"/>
     <w:tmpl w:val="CEE8172A"/>
@@ -4891,7 +5767,120 @@
       </w:rPr>
     </w:lvl>
   </w:abstractNum>
-  <w:abstractNum w:abstractNumId="7" w15:restartNumberingAfterBreak="0">
+  <w:abstractNum w:abstractNumId="8" w15:restartNumberingAfterBreak="0">
+    <w:nsid w:val="63061FDA"/>
+    <w:multiLevelType w:val="hybridMultilevel"/>
+    <w:tmpl w:val="A17EE9BE"/>
+    <w:lvl w:ilvl="0" w:tplc="C882BEE4">
+      <w:start w:val="1"/>
+      <w:numFmt w:val="bullet"/>
+      <w:lvlText w:val=""/>
+      <w:lvlJc w:val="left"/>
+      <w:pPr>
+        <w:ind w:left="720" w:hanging="360"/>
+      </w:pPr>
+      <w:rPr>
+        <w:rFonts w:ascii="Symbol" w:eastAsiaTheme="minorHAnsi" w:hAnsi="Symbol" w:cstheme="minorBidi" w:hint="default"/>
+      </w:rPr>
+    </w:lvl>
+    <w:lvl w:ilvl="1" w:tplc="04090003" w:tentative="1">
+      <w:start w:val="1"/>
+      <w:numFmt w:val="bullet"/>
+      <w:lvlText w:val="o"/>
+      <w:lvlJc w:val="left"/>
+      <w:pPr>
+        <w:ind w:left="1440" w:hanging="360"/>
+      </w:pPr>
+      <w:rPr>
+        <w:rFonts w:ascii="Courier New" w:hAnsi="Courier New" w:hint="default"/>
+      </w:rPr>
+    </w:lvl>
+    <w:lvl w:ilvl="2" w:tplc="04090005" w:tentative="1">
+      <w:start w:val="1"/>
+      <w:numFmt w:val="bullet"/>
+      <w:lvlText w:val=""/>
+      <w:lvlJc w:val="left"/>
+      <w:pPr>
+        <w:ind w:left="2160" w:hanging="360"/>
+      </w:pPr>
+      <w:rPr>
+        <w:rFonts w:ascii="Wingdings" w:hAnsi="Wingdings" w:hint="default"/>
+      </w:rPr>
+    </w:lvl>
+    <w:lvl w:ilvl="3" w:tplc="04090001" w:tentative="1">
+      <w:start w:val="1"/>
+      <w:numFmt w:val="bullet"/>
+      <w:lvlText w:val=""/>
+      <w:lvlJc w:val="left"/>
+      <w:pPr>
+        <w:ind w:left="2880" w:hanging="360"/>
+      </w:pPr>
+      <w:rPr>
+        <w:rFonts w:ascii="Symbol" w:hAnsi="Symbol" w:hint="default"/>
+      </w:rPr>
+    </w:lvl>
+    <w:lvl w:ilvl="4" w:tplc="04090003" w:tentative="1">
+      <w:start w:val="1"/>
+      <w:numFmt w:val="bullet"/>
+      <w:lvlText w:val="o"/>
+      <w:lvlJc w:val="left"/>
+      <w:pPr>
+        <w:ind w:left="3600" w:hanging="360"/>
+      </w:pPr>
+      <w:rPr>
+        <w:rFonts w:ascii="Courier New" w:hAnsi="Courier New" w:hint="default"/>
+      </w:rPr>
+    </w:lvl>
+    <w:lvl w:ilvl="5" w:tplc="04090005" w:tentative="1">
+      <w:start w:val="1"/>
+      <w:numFmt w:val="bullet"/>
+      <w:lvlText w:val=""/>
+      <w:lvlJc w:val="left"/>
+      <w:pPr>
+        <w:ind w:left="4320" w:hanging="360"/>
+      </w:pPr>
+      <w:rPr>
+        <w:rFonts w:ascii="Wingdings" w:hAnsi="Wingdings" w:hint="default"/>
+      </w:rPr>
+    </w:lvl>
+    <w:lvl w:ilvl="6" w:tplc="04090001" w:tentative="1">
+      <w:start w:val="1"/>
+      <w:numFmt w:val="bullet"/>
+      <w:lvlText w:val=""/>
+      <w:lvlJc w:val="left"/>
+      <w:pPr>
+        <w:ind w:left="5040" w:hanging="360"/>
+      </w:pPr>
+      <w:rPr>
+        <w:rFonts w:ascii="Symbol" w:hAnsi="Symbol" w:hint="default"/>
+      </w:rPr>
+    </w:lvl>
+    <w:lvl w:ilvl="7" w:tplc="04090003" w:tentative="1">
+      <w:start w:val="1"/>
+      <w:numFmt w:val="bullet"/>
+      <w:lvlText w:val="o"/>
+      <w:lvlJc w:val="left"/>
+      <w:pPr>
+        <w:ind w:left="5760" w:hanging="360"/>
+      </w:pPr>
+      <w:rPr>
+        <w:rFonts w:ascii="Courier New" w:hAnsi="Courier New" w:hint="default"/>
+      </w:rPr>
+    </w:lvl>
+    <w:lvl w:ilvl="8" w:tplc="04090005" w:tentative="1">
+      <w:start w:val="1"/>
+      <w:numFmt w:val="bullet"/>
+      <w:lvlText w:val=""/>
+      <w:lvlJc w:val="left"/>
+      <w:pPr>
+        <w:ind w:left="6480" w:hanging="360"/>
+      </w:pPr>
+      <w:rPr>
+        <w:rFonts w:ascii="Wingdings" w:hAnsi="Wingdings" w:hint="default"/>
+      </w:rPr>
+    </w:lvl>
+  </w:abstractNum>
+  <w:abstractNum w:abstractNumId="9" w15:restartNumberingAfterBreak="0">
     <w:nsid w:val="64A37D64"/>
     <w:multiLevelType w:val="hybridMultilevel"/>
     <w:tmpl w:val="97202A3C"/>
@@ -4982,7 +5971,7 @@
       </w:pPr>
     </w:lvl>
   </w:abstractNum>
-  <w:abstractNum w:abstractNumId="8" w15:restartNumberingAfterBreak="0">
+  <w:abstractNum w:abstractNumId="10" w15:restartNumberingAfterBreak="0">
     <w:nsid w:val="78A811A4"/>
     <w:multiLevelType w:val="hybridMultilevel"/>
     <w:tmpl w:val="5616EB04"/>
@@ -5087,13 +6076,13 @@
     <w:abstractNumId w:val="3"/>
   </w:num>
   <w:num w:numId="6">
-    <w:abstractNumId w:val="6"/>
+    <w:abstractNumId w:val="7"/>
   </w:num>
   <w:num w:numId="7">
     <w:abstractNumId w:val="2"/>
   </w:num>
   <w:num w:numId="8">
-    <w:abstractNumId w:val="8"/>
+    <w:abstractNumId w:val="10"/>
   </w:num>
   <w:num w:numId="9">
     <w:abstractNumId w:val="4"/>
@@ -5105,7 +6094,13 @@
     <w:abstractNumId w:val="0"/>
   </w:num>
   <w:num w:numId="12">
-    <w:abstractNumId w:val="7"/>
+    <w:abstractNumId w:val="9"/>
+  </w:num>
+  <w:num w:numId="13">
+    <w:abstractNumId w:val="6"/>
+  </w:num>
+  <w:num w:numId="14">
+    <w:abstractNumId w:val="8"/>
   </w:num>
 </w:numbering>
 </file>

</xml_diff>

<commit_message>
add paths, costs, and nodes for bfs and dfs
</commit_message>
<xml_diff>
--- a/assignment_2/assignment_2.docx
+++ b/assignment_2/assignment_2.docx
@@ -53,10 +53,7 @@
         <w:ind w:left="0"/>
       </w:pPr>
       <w:r>
-        <w:t xml:space="preserve">Form: </w:t>
-      </w:r>
-      <w:r>
-        <w:t>n</w:t>
+        <w:t>Form: n</w:t>
       </w:r>
       <w:r>
         <w:rPr>
@@ -77,19 +74,7 @@
         <w:t>n</w:t>
       </w:r>
       <w:r>
-        <w:t xml:space="preserve"> is the city number, and </w:t>
-      </w:r>
-      <w:r>
-        <w:t>g</w:t>
-      </w:r>
-      <w:r>
-        <w:t xml:space="preserve">(n) is </w:t>
-      </w:r>
-      <w:r>
-        <w:t>the actual travel distance from city 1 to city n</w:t>
-      </w:r>
-      <w:r>
-        <w:t>.</w:t>
+        <w:t xml:space="preserve"> is the city number, and g(n) is the actual travel distance from city 1 to city n.</w:t>
       </w:r>
     </w:p>
     <w:tbl>
@@ -356,10 +341,7 @@
               <w:t>{</w:t>
             </w:r>
             <w:r>
-              <w:t xml:space="preserve"> </w:t>
-            </w:r>
-            <w:r>
-              <w:t>8</w:t>
+              <w:t xml:space="preserve"> 8</w:t>
             </w:r>
             <w:r>
               <w:rPr>
@@ -787,10 +769,7 @@
               <w:t>24</w:t>
             </w:r>
             <w:r>
-              <w:t xml:space="preserve"> </w:t>
-            </w:r>
-            <w:r>
-              <w:t>10</w:t>
+              <w:t xml:space="preserve"> 10</w:t>
             </w:r>
             <w:r>
               <w:rPr>
@@ -939,10 +918,7 @@
               <w:t>39</w:t>
             </w:r>
             <w:r>
-              <w:t xml:space="preserve"> </w:t>
-            </w:r>
-            <w:r>
-              <w:t>6</w:t>
+              <w:t xml:space="preserve"> 6</w:t>
             </w:r>
             <w:r>
               <w:rPr>
@@ -1082,10 +1058,7 @@
               <w:t>40</w:t>
             </w:r>
             <w:r>
-              <w:t xml:space="preserve"> </w:t>
-            </w:r>
-            <w:r>
-              <w:t>3</w:t>
+              <w:t xml:space="preserve"> 3</w:t>
             </w:r>
             <w:r>
               <w:rPr>
@@ -1158,52 +1131,49 @@
               <w:t>100</w:t>
             </w:r>
             <w:r>
+              <w:t xml:space="preserve"> }</w:t>
+            </w:r>
+          </w:p>
+        </w:tc>
+        <w:tc>
+          <w:tcPr>
+            <w:tcW w:w="3685" w:type="dxa"/>
+          </w:tcPr>
+          <w:p>
+            <w:pPr>
+              <w:ind w:left="0"/>
+              <w:jc w:val="center"/>
+            </w:pPr>
+            <w:proofErr w:type="gramStart"/>
+            <w:r>
+              <w:t xml:space="preserve">{ </w:t>
+            </w:r>
+            <w:r>
+              <w:t>1</w:t>
+            </w:r>
+            <w:r>
+              <w:rPr>
+                <w:vertAlign w:val="superscript"/>
+              </w:rPr>
+              <w:t>0</w:t>
+            </w:r>
+            <w:proofErr w:type="gramEnd"/>
+            <w:r>
               <w:t xml:space="preserve"> </w:t>
             </w:r>
             <w:r>
-              <w:t>}</w:t>
-            </w:r>
-          </w:p>
-        </w:tc>
-        <w:tc>
-          <w:tcPr>
-            <w:tcW w:w="3685" w:type="dxa"/>
-          </w:tcPr>
-          <w:p>
-            <w:pPr>
-              <w:ind w:left="0"/>
-              <w:jc w:val="center"/>
-            </w:pPr>
-            <w:proofErr w:type="gramStart"/>
-            <w:r>
-              <w:t xml:space="preserve">{ </w:t>
-            </w:r>
-            <w:r>
-              <w:t>1</w:t>
-            </w:r>
-            <w:r>
-              <w:rPr>
-                <w:vertAlign w:val="superscript"/>
-              </w:rPr>
-              <w:t>0</w:t>
-            </w:r>
-            <w:proofErr w:type="gramEnd"/>
+              <w:t>5</w:t>
+            </w:r>
+            <w:r>
+              <w:rPr>
+                <w:vertAlign w:val="superscript"/>
+              </w:rPr>
+              <w:t>5</w:t>
+            </w:r>
             <w:r>
               <w:t xml:space="preserve"> </w:t>
             </w:r>
             <w:r>
-              <w:t>5</w:t>
-            </w:r>
-            <w:r>
-              <w:rPr>
-                <w:vertAlign w:val="superscript"/>
-              </w:rPr>
-              <w:t>5</w:t>
-            </w:r>
-            <w:r>
-              <w:t xml:space="preserve"> </w:t>
-            </w:r>
-            <w:r>
               <w:t>8</w:t>
             </w:r>
             <w:r>
@@ -1240,10 +1210,7 @@
               <w:t>47</w:t>
             </w:r>
             <w:r>
-              <w:t xml:space="preserve"> </w:t>
-            </w:r>
-            <w:r>
-              <w:t>4</w:t>
+              <w:t xml:space="preserve"> 4</w:t>
             </w:r>
             <w:r>
               <w:rPr>
@@ -1392,10 +1359,7 @@
               <w:t>54</w:t>
             </w:r>
             <w:r>
-              <w:t xml:space="preserve"> </w:t>
-            </w:r>
-            <w:r>
-              <w:t>9</w:t>
+              <w:t xml:space="preserve"> 9</w:t>
             </w:r>
             <w:r>
               <w:rPr>
@@ -1548,10 +1512,7 @@
               <w:t>65</w:t>
             </w:r>
             <w:r>
-              <w:t xml:space="preserve"> </w:t>
-            </w:r>
-            <w:r>
-              <w:t>2</w:t>
+              <w:t xml:space="preserve"> 2</w:t>
             </w:r>
             <w:r>
               <w:rPr>
@@ -1983,10 +1944,7 @@
               <w:t>57</w:t>
             </w:r>
             <w:r>
-              <w:t xml:space="preserve"> </w:t>
-            </w:r>
-            <w:r>
-              <w:t>5</w:t>
+              <w:t xml:space="preserve"> 5</w:t>
             </w:r>
             <w:r>
               <w:rPr>
@@ -2065,13 +2023,7 @@
             </w:pPr>
             <w:proofErr w:type="gramStart"/>
             <w:r>
-              <w:t>{</w:t>
-            </w:r>
-            <w:r>
-              <w:t xml:space="preserve"> </w:t>
-            </w:r>
-            <w:r>
-              <w:t>4</w:t>
+              <w:t>{ 4</w:t>
             </w:r>
             <w:r>
               <w:rPr>
@@ -2099,10 +2051,7 @@
               <w:t>75</w:t>
             </w:r>
             <w:r>
-              <w:t xml:space="preserve"> </w:t>
-            </w:r>
-            <w:r>
-              <w:t>}</w:t>
+              <w:t xml:space="preserve"> }</w:t>
             </w:r>
           </w:p>
         </w:tc>
@@ -2184,13 +2133,7 @@
             </w:pPr>
             <w:proofErr w:type="gramStart"/>
             <w:r>
-              <w:t>{</w:t>
-            </w:r>
-            <w:r>
-              <w:t xml:space="preserve"> </w:t>
-            </w:r>
-            <w:r>
-              <w:t>9</w:t>
+              <w:t>{ 9</w:t>
             </w:r>
             <w:r>
               <w:rPr>
@@ -2319,45 +2262,39 @@
             </w:r>
             <w:proofErr w:type="gramEnd"/>
             <w:r>
+              <w:t xml:space="preserve"> 2</w:t>
+            </w:r>
+            <w:r>
+              <w:rPr>
+                <w:vertAlign w:val="superscript"/>
+              </w:rPr>
+              <w:t>32</w:t>
+            </w:r>
+            <w:r>
+              <w:t xml:space="preserve"> 10</w:t>
+            </w:r>
+            <w:r>
+              <w:rPr>
+                <w:vertAlign w:val="superscript"/>
+              </w:rPr>
+              <w:t>57</w:t>
+            </w:r>
+            <w:r>
               <w:t xml:space="preserve"> </w:t>
             </w:r>
             <w:r>
-              <w:t>2</w:t>
-            </w:r>
-            <w:r>
-              <w:rPr>
-                <w:vertAlign w:val="superscript"/>
-              </w:rPr>
-              <w:t>32</w:t>
+              <w:t>6</w:t>
+            </w:r>
+            <w:r>
+              <w:rPr>
+                <w:vertAlign w:val="superscript"/>
+              </w:rPr>
+              <w:t>60</w:t>
             </w:r>
             <w:r>
               <w:t xml:space="preserve"> </w:t>
             </w:r>
             <w:r>
-              <w:t>10</w:t>
-            </w:r>
-            <w:r>
-              <w:rPr>
-                <w:vertAlign w:val="superscript"/>
-              </w:rPr>
-              <w:t>57</w:t>
-            </w:r>
-            <w:r>
-              <w:t xml:space="preserve"> </w:t>
-            </w:r>
-            <w:r>
-              <w:t>6</w:t>
-            </w:r>
-            <w:r>
-              <w:rPr>
-                <w:vertAlign w:val="superscript"/>
-              </w:rPr>
-              <w:t>60</w:t>
-            </w:r>
-            <w:r>
-              <w:t xml:space="preserve"> </w:t>
-            </w:r>
-            <w:r>
               <w:t>5</w:t>
             </w:r>
             <w:r>
@@ -2367,10 +2304,7 @@
               <w:t>75</w:t>
             </w:r>
             <w:r>
-              <w:t xml:space="preserve"> </w:t>
-            </w:r>
-            <w:r>
-              <w:t>}</w:t>
+              <w:t xml:space="preserve"> }</w:t>
             </w:r>
           </w:p>
         </w:tc>
@@ -2680,22 +2614,10 @@
         <w:rPr>
           <w:vertAlign w:val="superscript"/>
         </w:rPr>
-        <w:t>g(n)+h</w:t>
-      </w:r>
-      <w:r>
-        <w:rPr>
-          <w:vertAlign w:val="superscript"/>
-        </w:rPr>
-        <w:t>(n)</w:t>
-      </w:r>
-      <w:r>
-        <w:t>, where n is the city number, g(n) is the actual travel distance from city 1 to city n</w:t>
-      </w:r>
-      <w:r>
-        <w:t xml:space="preserve">, </w:t>
-      </w:r>
-      <w:r>
-        <w:t>and h(n) is an estimate of distance from city n to city 7.</w:t>
+        <w:t>g(n)+h(n)</w:t>
+      </w:r>
+      <w:r>
+        <w:t>, where n is the city number, g(n) is the actual travel distance from city 1 to city n, and h(n) is an estimate of distance from city n to city 7.</w:t>
       </w:r>
     </w:p>
     <w:tbl>
@@ -2964,10 +2886,7 @@
               <w:t>100</w:t>
             </w:r>
             <w:r>
-              <w:t xml:space="preserve"> </w:t>
-            </w:r>
-            <w:r>
-              <w:t>}</w:t>
+              <w:t xml:space="preserve"> }</w:t>
             </w:r>
           </w:p>
         </w:tc>
@@ -3047,21 +2966,18 @@
             </w:r>
             <w:proofErr w:type="gramEnd"/>
             <w:r>
+              <w:t xml:space="preserve"> 10</w:t>
+            </w:r>
+            <w:r>
+              <w:rPr>
+                <w:vertAlign w:val="superscript"/>
+              </w:rPr>
+              <w:t>96</w:t>
+            </w:r>
+            <w:r>
               <w:t xml:space="preserve"> </w:t>
             </w:r>
             <w:r>
-              <w:t>10</w:t>
-            </w:r>
-            <w:r>
-              <w:rPr>
-                <w:vertAlign w:val="superscript"/>
-              </w:rPr>
-              <w:t>96</w:t>
-            </w:r>
-            <w:r>
-              <w:t xml:space="preserve"> </w:t>
-            </w:r>
-            <w:r>
               <w:t>6</w:t>
             </w:r>
             <w:r>
@@ -3071,10 +2987,7 @@
               <w:t>100</w:t>
             </w:r>
             <w:r>
-              <w:t xml:space="preserve"> </w:t>
-            </w:r>
-            <w:r>
-              <w:t>}</w:t>
+              <w:t xml:space="preserve"> }</w:t>
             </w:r>
           </w:p>
         </w:tc>
@@ -3321,10 +3234,7 @@
               <w:t>7</w:t>
             </w:r>
             <w:r>
-              <w:t xml:space="preserve"> </w:t>
-            </w:r>
-            <w:r>
-              <w:t>}</w:t>
+              <w:t xml:space="preserve"> }</w:t>
             </w:r>
           </w:p>
         </w:tc>
@@ -3458,40 +3368,37 @@
               <w:t>107</w:t>
             </w:r>
             <w:r>
+              <w:t xml:space="preserve"> }</w:t>
+            </w:r>
+          </w:p>
+        </w:tc>
+        <w:tc>
+          <w:tcPr>
+            <w:tcW w:w="3685" w:type="dxa"/>
+          </w:tcPr>
+          <w:p>
+            <w:pPr>
+              <w:ind w:left="0"/>
+              <w:jc w:val="center"/>
+            </w:pPr>
+            <w:proofErr w:type="gramStart"/>
+            <w:r>
+              <w:t xml:space="preserve">{ </w:t>
+            </w:r>
+            <w:r>
+              <w:t>1</w:t>
+            </w:r>
+            <w:r>
+              <w:rPr>
+                <w:vertAlign w:val="superscript"/>
+              </w:rPr>
+              <w:t>78</w:t>
+            </w:r>
+            <w:proofErr w:type="gramEnd"/>
+            <w:r>
               <w:t xml:space="preserve"> </w:t>
             </w:r>
             <w:r>
-              <w:t>}</w:t>
-            </w:r>
-          </w:p>
-        </w:tc>
-        <w:tc>
-          <w:tcPr>
-            <w:tcW w:w="3685" w:type="dxa"/>
-          </w:tcPr>
-          <w:p>
-            <w:pPr>
-              <w:ind w:left="0"/>
-              <w:jc w:val="center"/>
-            </w:pPr>
-            <w:proofErr w:type="gramStart"/>
-            <w:r>
-              <w:t xml:space="preserve">{ </w:t>
-            </w:r>
-            <w:r>
-              <w:t>1</w:t>
-            </w:r>
-            <w:r>
-              <w:rPr>
-                <w:vertAlign w:val="superscript"/>
-              </w:rPr>
-              <w:t>78</w:t>
-            </w:r>
-            <w:proofErr w:type="gramEnd"/>
-            <w:r>
-              <w:t xml:space="preserve"> </w:t>
-            </w:r>
-            <w:r>
               <w:t>5</w:t>
             </w:r>
             <w:r>
@@ -3519,10 +3426,7 @@
               <w:t>84</w:t>
             </w:r>
             <w:r>
-              <w:t xml:space="preserve"> </w:t>
-            </w:r>
-            <w:r>
-              <w:t>4</w:t>
+              <w:t xml:space="preserve"> 4</w:t>
             </w:r>
             <w:r>
               <w:rPr>
@@ -3607,10 +3511,7 @@
               <w:t>107</w:t>
             </w:r>
             <w:r>
-              <w:t xml:space="preserve"> </w:t>
-            </w:r>
-            <w:r>
-              <w:t>2</w:t>
+              <w:t xml:space="preserve"> 2</w:t>
             </w:r>
             <w:r>
               <w:rPr>
@@ -3619,10 +3520,7 @@
               <w:t>110</w:t>
             </w:r>
             <w:r>
-              <w:t xml:space="preserve"> </w:t>
-            </w:r>
-            <w:r>
-              <w:t>}</w:t>
+              <w:t xml:space="preserve"> }</w:t>
             </w:r>
           </w:p>
         </w:tc>
@@ -4277,52 +4175,163 @@
     <w:tbl>
       <w:tblPr>
         <w:tblStyle w:val="TableGrid"/>
-        <w:tblW w:w="0" w:type="auto"/>
+        <w:tblW w:w="9351" w:type="dxa"/>
         <w:tblLook w:val="04A0" w:firstRow="1" w:lastRow="0" w:firstColumn="1" w:lastColumn="0" w:noHBand="0" w:noVBand="1"/>
       </w:tblPr>
       <w:tblGrid>
-        <w:gridCol w:w="4675"/>
-        <w:gridCol w:w="4675"/>
+        <w:gridCol w:w="9351"/>
       </w:tblGrid>
       <w:tr>
         <w:tc>
           <w:tcPr>
-            <w:tcW w:w="4675" w:type="dxa"/>
-          </w:tcPr>
-          <w:p>
-            <w:pPr>
-              <w:ind w:left="0"/>
-              <w:jc w:val="center"/>
+            <w:tcW w:w="9351" w:type="dxa"/>
+          </w:tcPr>
+          <w:p>
+            <w:pPr>
+              <w:tabs>
+                <w:tab w:val="left" w:pos="560"/>
+                <w:tab w:val="left" w:pos="1120"/>
+                <w:tab w:val="left" w:pos="1680"/>
+                <w:tab w:val="left" w:pos="2240"/>
+                <w:tab w:val="left" w:pos="2800"/>
+                <w:tab w:val="left" w:pos="3360"/>
+                <w:tab w:val="left" w:pos="3920"/>
+                <w:tab w:val="left" w:pos="4480"/>
+                <w:tab w:val="left" w:pos="5040"/>
+                <w:tab w:val="left" w:pos="5600"/>
+                <w:tab w:val="left" w:pos="6160"/>
+                <w:tab w:val="left" w:pos="6720"/>
+              </w:tabs>
+              <w:autoSpaceDE w:val="0"/>
+              <w:autoSpaceDN w:val="0"/>
+              <w:adjustRightInd w:val="0"/>
+              <w:spacing w:after="0"/>
+              <w:ind w:left="0"/>
+              <w:jc w:val="center"/>
+              <w:rPr>
+                <w:rFonts w:cs="Times New Roman"/>
+                <w:b/>
+                <w:bCs/>
+                <w:color w:val="000000" w:themeColor="text1"/>
+                <w:szCs w:val="24"/>
+              </w:rPr>
+            </w:pPr>
+            <w:r>
               <w:rPr>
                 <w:b/>
                 <w:bCs/>
                 <w:lang w:val="en-CA"/>
               </w:rPr>
-            </w:pPr>
-            <w:r>
+              <w:t>Starting at S and ending at E1</w:t>
+            </w:r>
+          </w:p>
+        </w:tc>
+      </w:tr>
+      <w:tr>
+        <w:tc>
+          <w:tcPr>
+            <w:tcW w:w="9351" w:type="dxa"/>
+          </w:tcPr>
+          <w:p>
+            <w:pPr>
+              <w:tabs>
+                <w:tab w:val="left" w:pos="560"/>
+                <w:tab w:val="left" w:pos="1120"/>
+                <w:tab w:val="left" w:pos="1680"/>
+                <w:tab w:val="left" w:pos="2240"/>
+                <w:tab w:val="left" w:pos="2800"/>
+                <w:tab w:val="left" w:pos="3360"/>
+                <w:tab w:val="left" w:pos="3920"/>
+                <w:tab w:val="left" w:pos="4480"/>
+                <w:tab w:val="left" w:pos="5040"/>
+                <w:tab w:val="left" w:pos="5600"/>
+                <w:tab w:val="left" w:pos="6160"/>
+                <w:tab w:val="left" w:pos="6720"/>
+              </w:tabs>
+              <w:autoSpaceDE w:val="0"/>
+              <w:autoSpaceDN w:val="0"/>
+              <w:adjustRightInd w:val="0"/>
+              <w:spacing w:after="0"/>
+              <w:ind w:left="0"/>
+              <w:jc w:val="center"/>
+              <w:rPr>
+                <w:lang w:val="en-CA"/>
+              </w:rPr>
+            </w:pPr>
+            <w:r>
+              <w:rPr>
+                <w:lang w:val="en-CA"/>
+              </w:rPr>
+              <w:t xml:space="preserve">Path: (13, 2) &gt; (13, 3) &gt; (12, 3) &gt; (12, 4) &gt; (12, 5) &gt; (12, 6) &gt; (12, 7) &gt; (11, 7) &gt; (10, 7) &gt; (9, 7) &gt; (9, 8) &gt; (9, 9) &gt; (8, 9) &gt; (7, 9) &gt; (7, 10) &gt; (7, 11) &gt; (7, 12) &gt; (7, 13) &gt; (7, 14) &gt; (7, 15) &gt; (7, 16) &gt; (7, 17) &gt; (7, 18) &gt; (7, 19) &gt; (7, 20) &gt; (7, 21) &gt; (7, 22) &gt; (7, 23) &gt; (6, 23) &gt; (5, 23) </w:t>
+            </w:r>
+          </w:p>
+          <w:p>
+            <w:pPr>
+              <w:tabs>
+                <w:tab w:val="left" w:pos="560"/>
+                <w:tab w:val="left" w:pos="1120"/>
+                <w:tab w:val="left" w:pos="1680"/>
+                <w:tab w:val="left" w:pos="2240"/>
+                <w:tab w:val="left" w:pos="2800"/>
+                <w:tab w:val="left" w:pos="3360"/>
+                <w:tab w:val="left" w:pos="3920"/>
+                <w:tab w:val="left" w:pos="4480"/>
+                <w:tab w:val="left" w:pos="5040"/>
+                <w:tab w:val="left" w:pos="5600"/>
+                <w:tab w:val="left" w:pos="6160"/>
+                <w:tab w:val="left" w:pos="6720"/>
+              </w:tabs>
+              <w:autoSpaceDE w:val="0"/>
+              <w:autoSpaceDN w:val="0"/>
+              <w:adjustRightInd w:val="0"/>
+              <w:spacing w:after="0"/>
+              <w:ind w:left="0"/>
+              <w:jc w:val="center"/>
+              <w:rPr>
+                <w:lang w:val="en-CA"/>
+              </w:rPr>
+            </w:pPr>
+            <w:r>
+              <w:rPr>
+                <w:lang w:val="en-CA"/>
+              </w:rPr>
+              <w:t>Cost: 522</w:t>
+            </w:r>
+          </w:p>
+          <w:p>
+            <w:pPr>
+              <w:tabs>
+                <w:tab w:val="left" w:pos="560"/>
+                <w:tab w:val="left" w:pos="1120"/>
+                <w:tab w:val="left" w:pos="1680"/>
+                <w:tab w:val="left" w:pos="2240"/>
+                <w:tab w:val="left" w:pos="2800"/>
+                <w:tab w:val="left" w:pos="3360"/>
+                <w:tab w:val="left" w:pos="3920"/>
+                <w:tab w:val="left" w:pos="4480"/>
+                <w:tab w:val="left" w:pos="5040"/>
+                <w:tab w:val="left" w:pos="5600"/>
+                <w:tab w:val="left" w:pos="6160"/>
+                <w:tab w:val="left" w:pos="6720"/>
+              </w:tabs>
+              <w:autoSpaceDE w:val="0"/>
+              <w:autoSpaceDN w:val="0"/>
+              <w:adjustRightInd w:val="0"/>
+              <w:spacing w:after="0"/>
+              <w:ind w:left="0"/>
+              <w:jc w:val="center"/>
               <w:rPr>
                 <w:b/>
                 <w:bCs/>
                 <w:lang w:val="en-CA"/>
               </w:rPr>
-              <w:t>Starting at S and ending at E1</w:t>
-            </w:r>
-          </w:p>
-        </w:tc>
-        <w:tc>
-          <w:tcPr>
-            <w:tcW w:w="4675" w:type="dxa"/>
-          </w:tcPr>
-          <w:p>
-            <w:pPr>
-              <w:ind w:left="0"/>
-              <w:jc w:val="center"/>
-              <w:rPr>
-                <w:b/>
-                <w:bCs/>
+            </w:pPr>
+            <w:r>
+              <w:rPr>
                 <w:lang w:val="en-CA"/>
               </w:rPr>
-            </w:pPr>
+              <w:t>Nodes: 380</w:t>
+            </w:r>
           </w:p>
         </w:tc>
       </w:tr>
@@ -4338,60 +4347,162 @@
     <w:tbl>
       <w:tblPr>
         <w:tblStyle w:val="TableGrid"/>
-        <w:tblW w:w="0" w:type="auto"/>
+        <w:tblW w:w="9351" w:type="dxa"/>
         <w:tblLook w:val="04A0" w:firstRow="1" w:lastRow="0" w:firstColumn="1" w:lastColumn="0" w:noHBand="0" w:noVBand="1"/>
       </w:tblPr>
       <w:tblGrid>
-        <w:gridCol w:w="4675"/>
-        <w:gridCol w:w="4675"/>
+        <w:gridCol w:w="9351"/>
       </w:tblGrid>
       <w:tr>
         <w:tc>
           <w:tcPr>
-            <w:tcW w:w="4675" w:type="dxa"/>
-          </w:tcPr>
-          <w:p>
-            <w:pPr>
-              <w:ind w:left="0"/>
-              <w:jc w:val="center"/>
+            <w:tcW w:w="9351" w:type="dxa"/>
+          </w:tcPr>
+          <w:p>
+            <w:pPr>
+              <w:tabs>
+                <w:tab w:val="left" w:pos="560"/>
+                <w:tab w:val="left" w:pos="1120"/>
+                <w:tab w:val="left" w:pos="1680"/>
+                <w:tab w:val="left" w:pos="2240"/>
+                <w:tab w:val="left" w:pos="2800"/>
+                <w:tab w:val="left" w:pos="3360"/>
+                <w:tab w:val="left" w:pos="3920"/>
+                <w:tab w:val="left" w:pos="4480"/>
+                <w:tab w:val="left" w:pos="5040"/>
+                <w:tab w:val="left" w:pos="5600"/>
+                <w:tab w:val="left" w:pos="6160"/>
+                <w:tab w:val="left" w:pos="6720"/>
+              </w:tabs>
+              <w:autoSpaceDE w:val="0"/>
+              <w:autoSpaceDN w:val="0"/>
+              <w:adjustRightInd w:val="0"/>
+              <w:spacing w:after="0"/>
+              <w:ind w:left="0"/>
+              <w:jc w:val="center"/>
+              <w:rPr>
+                <w:rFonts w:cs="Times New Roman"/>
+                <w:b/>
+                <w:bCs/>
+                <w:color w:val="000000" w:themeColor="text1"/>
+                <w:szCs w:val="24"/>
+              </w:rPr>
+            </w:pPr>
+            <w:r>
               <w:rPr>
                 <w:b/>
                 <w:bCs/>
                 <w:lang w:val="en-CA"/>
               </w:rPr>
-            </w:pPr>
-            <w:r>
-              <w:rPr>
-                <w:b/>
-                <w:bCs/>
+              <w:t>Starting at S and ending at E2</w:t>
+            </w:r>
+          </w:p>
+        </w:tc>
+      </w:tr>
+      <w:tr>
+        <w:tc>
+          <w:tcPr>
+            <w:tcW w:w="9351" w:type="dxa"/>
+          </w:tcPr>
+          <w:p>
+            <w:pPr>
+              <w:tabs>
+                <w:tab w:val="left" w:pos="560"/>
+                <w:tab w:val="left" w:pos="1120"/>
+                <w:tab w:val="left" w:pos="1680"/>
+                <w:tab w:val="left" w:pos="2240"/>
+                <w:tab w:val="left" w:pos="2800"/>
+                <w:tab w:val="left" w:pos="3360"/>
+                <w:tab w:val="left" w:pos="3920"/>
+                <w:tab w:val="left" w:pos="4480"/>
+                <w:tab w:val="left" w:pos="5040"/>
+                <w:tab w:val="left" w:pos="5600"/>
+                <w:tab w:val="left" w:pos="6160"/>
+                <w:tab w:val="left" w:pos="6720"/>
+              </w:tabs>
+              <w:autoSpaceDE w:val="0"/>
+              <w:autoSpaceDN w:val="0"/>
+              <w:adjustRightInd w:val="0"/>
+              <w:spacing w:after="0"/>
+              <w:ind w:left="0"/>
+              <w:jc w:val="center"/>
+              <w:rPr>
                 <w:lang w:val="en-CA"/>
               </w:rPr>
-              <w:t>Starting at S and ending at E</w:t>
-            </w:r>
-            <w:r>
-              <w:rPr>
-                <w:b/>
-                <w:bCs/>
+            </w:pPr>
+            <w:r>
+              <w:rPr>
                 <w:lang w:val="en-CA"/>
               </w:rPr>
-              <w:t>2</w:t>
-            </w:r>
-          </w:p>
-        </w:tc>
-        <w:tc>
-          <w:tcPr>
-            <w:tcW w:w="4675" w:type="dxa"/>
-          </w:tcPr>
-          <w:p>
-            <w:pPr>
-              <w:ind w:left="0"/>
-              <w:jc w:val="center"/>
-              <w:rPr>
-                <w:b/>
-                <w:bCs/>
+              <w:t xml:space="preserve">Path: (13, 2) &gt; (13, 3) &gt; (12, 3) &gt; (12, 4) &gt; (12, 5) &gt; (12, 6) &gt; (12, 7) &gt; (11, 7) &gt; (10, 7) &gt; (9, 7) &gt; (8, 7) &gt; (7, 7) &gt; (6, 7) &gt; (6, 6) &gt; (6, 5) &gt; (6, 4) &gt; (6, 3) &gt; (6, 2) &gt; (5, 2) &gt; (4, 2) &gt; (3, 2) </w:t>
+            </w:r>
+          </w:p>
+          <w:p>
+            <w:pPr>
+              <w:tabs>
+                <w:tab w:val="left" w:pos="560"/>
+                <w:tab w:val="left" w:pos="1120"/>
+                <w:tab w:val="left" w:pos="1680"/>
+                <w:tab w:val="left" w:pos="2240"/>
+                <w:tab w:val="left" w:pos="2800"/>
+                <w:tab w:val="left" w:pos="3360"/>
+                <w:tab w:val="left" w:pos="3920"/>
+                <w:tab w:val="left" w:pos="4480"/>
+                <w:tab w:val="left" w:pos="5040"/>
+                <w:tab w:val="left" w:pos="5600"/>
+                <w:tab w:val="left" w:pos="6160"/>
+                <w:tab w:val="left" w:pos="6720"/>
+              </w:tabs>
+              <w:autoSpaceDE w:val="0"/>
+              <w:autoSpaceDN w:val="0"/>
+              <w:adjustRightInd w:val="0"/>
+              <w:spacing w:after="0"/>
+              <w:ind w:left="0"/>
+              <w:jc w:val="center"/>
+              <w:rPr>
                 <w:lang w:val="en-CA"/>
               </w:rPr>
             </w:pPr>
+            <w:r>
+              <w:rPr>
+                <w:lang w:val="en-CA"/>
+              </w:rPr>
+              <w:t>Cost: 49</w:t>
+            </w:r>
+          </w:p>
+          <w:p>
+            <w:pPr>
+              <w:tabs>
+                <w:tab w:val="left" w:pos="560"/>
+                <w:tab w:val="left" w:pos="1120"/>
+                <w:tab w:val="left" w:pos="1680"/>
+                <w:tab w:val="left" w:pos="2240"/>
+                <w:tab w:val="left" w:pos="2800"/>
+                <w:tab w:val="left" w:pos="3360"/>
+                <w:tab w:val="left" w:pos="3920"/>
+                <w:tab w:val="left" w:pos="4480"/>
+                <w:tab w:val="left" w:pos="5040"/>
+                <w:tab w:val="left" w:pos="5600"/>
+                <w:tab w:val="left" w:pos="6160"/>
+                <w:tab w:val="left" w:pos="6720"/>
+              </w:tabs>
+              <w:autoSpaceDE w:val="0"/>
+              <w:autoSpaceDN w:val="0"/>
+              <w:adjustRightInd w:val="0"/>
+              <w:spacing w:after="0"/>
+              <w:ind w:left="0"/>
+              <w:jc w:val="center"/>
+              <w:rPr>
+                <w:lang w:val="en-CA"/>
+              </w:rPr>
+            </w:pPr>
+            <w:r>
+              <w:rPr>
+                <w:lang w:val="en-CA"/>
+              </w:rPr>
+              <w:lastRenderedPageBreak/>
+              <w:t>Nodes: 278</w:t>
+            </w:r>
           </w:p>
         </w:tc>
       </w:tr>
@@ -4407,109 +4518,174 @@
     <w:tbl>
       <w:tblPr>
         <w:tblStyle w:val="TableGrid"/>
-        <w:tblW w:w="0" w:type="auto"/>
+        <w:tblW w:w="9351" w:type="dxa"/>
         <w:tblLook w:val="04A0" w:firstRow="1" w:lastRow="0" w:firstColumn="1" w:lastColumn="0" w:noHBand="0" w:noVBand="1"/>
       </w:tblPr>
       <w:tblGrid>
-        <w:gridCol w:w="4675"/>
-        <w:gridCol w:w="4675"/>
+        <w:gridCol w:w="9351"/>
       </w:tblGrid>
       <w:tr>
         <w:tc>
           <w:tcPr>
-            <w:tcW w:w="4675" w:type="dxa"/>
-          </w:tcPr>
-          <w:p>
-            <w:pPr>
-              <w:ind w:left="0"/>
-              <w:jc w:val="center"/>
+            <w:tcW w:w="9351" w:type="dxa"/>
+          </w:tcPr>
+          <w:p>
+            <w:pPr>
+              <w:tabs>
+                <w:tab w:val="left" w:pos="560"/>
+                <w:tab w:val="left" w:pos="1120"/>
+                <w:tab w:val="left" w:pos="1680"/>
+                <w:tab w:val="left" w:pos="2240"/>
+                <w:tab w:val="left" w:pos="2800"/>
+                <w:tab w:val="left" w:pos="3360"/>
+                <w:tab w:val="left" w:pos="3920"/>
+                <w:tab w:val="left" w:pos="4480"/>
+                <w:tab w:val="left" w:pos="5040"/>
+                <w:tab w:val="left" w:pos="5600"/>
+                <w:tab w:val="left" w:pos="6160"/>
+                <w:tab w:val="left" w:pos="6720"/>
+              </w:tabs>
+              <w:autoSpaceDE w:val="0"/>
+              <w:autoSpaceDN w:val="0"/>
+              <w:adjustRightInd w:val="0"/>
+              <w:spacing w:after="0"/>
+              <w:ind w:left="0"/>
+              <w:jc w:val="center"/>
+              <w:rPr>
+                <w:rFonts w:cs="Times New Roman"/>
+                <w:b/>
+                <w:bCs/>
+                <w:color w:val="000000" w:themeColor="text1"/>
+                <w:szCs w:val="24"/>
+              </w:rPr>
+            </w:pPr>
+            <w:r>
               <w:rPr>
                 <w:b/>
                 <w:bCs/>
                 <w:lang w:val="en-CA"/>
               </w:rPr>
-            </w:pPr>
-            <w:r>
+              <w:t>Starting at (0, 0) and ending at (24, 24)</w:t>
+            </w:r>
+          </w:p>
+        </w:tc>
+      </w:tr>
+      <w:tr>
+        <w:tc>
+          <w:tcPr>
+            <w:tcW w:w="9351" w:type="dxa"/>
+          </w:tcPr>
+          <w:p>
+            <w:pPr>
+              <w:tabs>
+                <w:tab w:val="left" w:pos="560"/>
+                <w:tab w:val="left" w:pos="1120"/>
+                <w:tab w:val="left" w:pos="1680"/>
+                <w:tab w:val="left" w:pos="2240"/>
+                <w:tab w:val="left" w:pos="2800"/>
+                <w:tab w:val="left" w:pos="3360"/>
+                <w:tab w:val="left" w:pos="3920"/>
+                <w:tab w:val="left" w:pos="4480"/>
+                <w:tab w:val="left" w:pos="5040"/>
+                <w:tab w:val="left" w:pos="5600"/>
+                <w:tab w:val="left" w:pos="6160"/>
+                <w:tab w:val="left" w:pos="6720"/>
+              </w:tabs>
+              <w:autoSpaceDE w:val="0"/>
+              <w:autoSpaceDN w:val="0"/>
+              <w:adjustRightInd w:val="0"/>
+              <w:spacing w:after="0"/>
+              <w:ind w:left="0"/>
+              <w:jc w:val="center"/>
+              <w:rPr>
+                <w:lang w:val="en-CA"/>
+              </w:rPr>
+            </w:pPr>
+            <w:r>
+              <w:rPr>
+                <w:lang w:val="en-CA"/>
+              </w:rPr>
+              <w:t xml:space="preserve">Path: (24, 0) &gt; (24, 1) &gt; (24, 2) &gt; (24, 3) &gt; (24, 4) &gt; (24, 5) &gt; (24, 6) &gt; (24, 7) &gt; (24, 8) &gt; (24, 9) &gt; (24, 10) &gt; (24, 11) &gt; (24, 12) &gt; (24, 13) &gt; (24, 14) &gt; (24, 15) &gt; (24, 16) &gt; (24, 17) &gt; (23, 17) &gt; (22, 17) &gt; (21, 17) &gt; (20, 17) &gt; (19, 17) &gt; (18, 17) &gt; (17, 17) &gt; (16, 17) &gt; (15, 17) &gt; (14, 17) &gt; (13, 17) &gt; (12, 17) &gt; (11, 17) &gt; (11, 18) &gt; (11, 19) &gt; (11, 20) &gt; (10, 20) &gt; (10, 21) &gt; (9, 21) &gt; (9, 22) &gt; (8, 22) &gt; (8, 23) &gt; (7, 23) &gt; (7, 24) &gt; (6, 24) &gt; (5, 24) &gt; (4, 24) &gt; (3, 24) &gt; (2, 24) &gt; (1, 24) &gt; (0, 24) </w:t>
+            </w:r>
+          </w:p>
+          <w:p>
+            <w:pPr>
+              <w:tabs>
+                <w:tab w:val="left" w:pos="560"/>
+                <w:tab w:val="left" w:pos="1120"/>
+                <w:tab w:val="left" w:pos="1680"/>
+                <w:tab w:val="left" w:pos="2240"/>
+                <w:tab w:val="left" w:pos="2800"/>
+                <w:tab w:val="left" w:pos="3360"/>
+                <w:tab w:val="left" w:pos="3920"/>
+                <w:tab w:val="left" w:pos="4480"/>
+                <w:tab w:val="left" w:pos="5040"/>
+                <w:tab w:val="left" w:pos="5600"/>
+                <w:tab w:val="left" w:pos="6160"/>
+                <w:tab w:val="left" w:pos="6720"/>
+              </w:tabs>
+              <w:autoSpaceDE w:val="0"/>
+              <w:autoSpaceDN w:val="0"/>
+              <w:adjustRightInd w:val="0"/>
+              <w:spacing w:after="0"/>
+              <w:ind w:left="0"/>
+              <w:jc w:val="center"/>
+              <w:rPr>
+                <w:lang w:val="en-CA"/>
+              </w:rPr>
+            </w:pPr>
+            <w:r>
+              <w:rPr>
+                <w:lang w:val="en-CA"/>
+              </w:rPr>
+              <w:t>Cost: 77</w:t>
+            </w:r>
+          </w:p>
+          <w:p>
+            <w:pPr>
+              <w:tabs>
+                <w:tab w:val="left" w:pos="560"/>
+                <w:tab w:val="left" w:pos="1120"/>
+                <w:tab w:val="left" w:pos="1680"/>
+                <w:tab w:val="left" w:pos="2240"/>
+                <w:tab w:val="left" w:pos="2800"/>
+                <w:tab w:val="left" w:pos="3360"/>
+                <w:tab w:val="left" w:pos="3920"/>
+                <w:tab w:val="left" w:pos="4480"/>
+                <w:tab w:val="left" w:pos="5040"/>
+                <w:tab w:val="left" w:pos="5600"/>
+                <w:tab w:val="left" w:pos="6160"/>
+                <w:tab w:val="left" w:pos="6720"/>
+              </w:tabs>
+              <w:autoSpaceDE w:val="0"/>
+              <w:autoSpaceDN w:val="0"/>
+              <w:adjustRightInd w:val="0"/>
+              <w:spacing w:after="0"/>
+              <w:ind w:left="0"/>
+              <w:jc w:val="center"/>
               <w:rPr>
                 <w:b/>
                 <w:bCs/>
                 <w:lang w:val="en-CA"/>
               </w:rPr>
-              <w:t xml:space="preserve">Starting at </w:t>
-            </w:r>
-            <w:r>
-              <w:rPr>
-                <w:b/>
-                <w:bCs/>
+            </w:pPr>
+            <w:r>
+              <w:rPr>
                 <w:lang w:val="en-CA"/>
               </w:rPr>
-              <w:t>(0, 0)</w:t>
-            </w:r>
-            <w:r>
-              <w:rPr>
-                <w:b/>
-                <w:bCs/>
-                <w:lang w:val="en-CA"/>
-              </w:rPr>
-              <w:t xml:space="preserve"> and ending at </w:t>
-            </w:r>
-            <w:r>
-              <w:rPr>
-                <w:b/>
-                <w:bCs/>
-                <w:lang w:val="en-CA"/>
-              </w:rPr>
-              <w:t>(24, 24)</w:t>
-            </w:r>
-          </w:p>
-        </w:tc>
-        <w:tc>
-          <w:tcPr>
-            <w:tcW w:w="4675" w:type="dxa"/>
-          </w:tcPr>
-          <w:p>
-            <w:pPr>
-              <w:ind w:left="0"/>
-              <w:jc w:val="center"/>
-              <w:rPr>
-                <w:b/>
-                <w:bCs/>
-                <w:lang w:val="en-CA"/>
-              </w:rPr>
-            </w:pPr>
+              <w:t>Nodes: 447</w:t>
+            </w:r>
           </w:p>
         </w:tc>
       </w:tr>
     </w:tbl>
     <w:p>
       <w:pPr>
-        <w:spacing w:after="0" w:line="240" w:lineRule="auto"/>
         <w:ind w:left="0"/>
         <w:rPr>
-          <w:b/>
-          <w:bCs/>
           <w:lang w:val="en-CA"/>
         </w:rPr>
       </w:pPr>
-    </w:p>
-    <w:p>
-      <w:pPr>
-        <w:spacing w:after="0" w:line="240" w:lineRule="auto"/>
-        <w:ind w:left="0"/>
-        <w:rPr>
-          <w:b/>
-          <w:bCs/>
-          <w:lang w:val="en-CA"/>
-        </w:rPr>
-      </w:pPr>
-      <w:r>
-        <w:rPr>
-          <w:b/>
-          <w:bCs/>
-          <w:lang w:val="en-CA"/>
-        </w:rPr>
-        <w:br w:type="page"/>
-      </w:r>
     </w:p>
     <w:p>
       <w:pPr>
@@ -4531,7 +4707,6 @@
           <w:bCs/>
           <w:lang w:val="en-CA"/>
         </w:rPr>
-        <w:lastRenderedPageBreak/>
         <w:t>Depth First Search</w:t>
       </w:r>
     </w:p>
@@ -4606,52 +4781,168 @@
     <w:tbl>
       <w:tblPr>
         <w:tblStyle w:val="TableGrid"/>
-        <w:tblW w:w="0" w:type="auto"/>
+        <w:tblW w:w="9351" w:type="dxa"/>
         <w:tblLook w:val="04A0" w:firstRow="1" w:lastRow="0" w:firstColumn="1" w:lastColumn="0" w:noHBand="0" w:noVBand="1"/>
       </w:tblPr>
       <w:tblGrid>
-        <w:gridCol w:w="4675"/>
-        <w:gridCol w:w="4675"/>
+        <w:gridCol w:w="9351"/>
       </w:tblGrid>
       <w:tr>
         <w:tc>
           <w:tcPr>
-            <w:tcW w:w="4675" w:type="dxa"/>
-          </w:tcPr>
-          <w:p>
-            <w:pPr>
-              <w:ind w:left="0"/>
-              <w:jc w:val="center"/>
+            <w:tcW w:w="9351" w:type="dxa"/>
+          </w:tcPr>
+          <w:p>
+            <w:pPr>
+              <w:tabs>
+                <w:tab w:val="left" w:pos="560"/>
+                <w:tab w:val="left" w:pos="1120"/>
+                <w:tab w:val="left" w:pos="1680"/>
+                <w:tab w:val="left" w:pos="2240"/>
+                <w:tab w:val="left" w:pos="2800"/>
+                <w:tab w:val="left" w:pos="3360"/>
+                <w:tab w:val="left" w:pos="3920"/>
+                <w:tab w:val="left" w:pos="4480"/>
+                <w:tab w:val="left" w:pos="5040"/>
+                <w:tab w:val="left" w:pos="5600"/>
+                <w:tab w:val="left" w:pos="6160"/>
+                <w:tab w:val="left" w:pos="6720"/>
+              </w:tabs>
+              <w:autoSpaceDE w:val="0"/>
+              <w:autoSpaceDN w:val="0"/>
+              <w:adjustRightInd w:val="0"/>
+              <w:spacing w:after="0"/>
+              <w:ind w:left="0"/>
+              <w:jc w:val="center"/>
+              <w:rPr>
+                <w:rFonts w:cs="Times New Roman"/>
+                <w:b/>
+                <w:bCs/>
+                <w:color w:val="000000" w:themeColor="text1"/>
+                <w:szCs w:val="24"/>
+              </w:rPr>
+            </w:pPr>
+            <w:r>
               <w:rPr>
                 <w:b/>
                 <w:bCs/>
                 <w:lang w:val="en-CA"/>
               </w:rPr>
-            </w:pPr>
-            <w:r>
-              <w:rPr>
-                <w:b/>
-                <w:bCs/>
+              <w:t>Starting at S and ending at E1</w:t>
+            </w:r>
+          </w:p>
+        </w:tc>
+      </w:tr>
+      <w:tr>
+        <w:tc>
+          <w:tcPr>
+            <w:tcW w:w="9351" w:type="dxa"/>
+          </w:tcPr>
+          <w:p>
+            <w:pPr>
+              <w:tabs>
+                <w:tab w:val="left" w:pos="560"/>
+                <w:tab w:val="left" w:pos="1120"/>
+                <w:tab w:val="left" w:pos="1680"/>
+                <w:tab w:val="left" w:pos="2240"/>
+                <w:tab w:val="left" w:pos="2800"/>
+                <w:tab w:val="left" w:pos="3360"/>
+                <w:tab w:val="left" w:pos="3920"/>
+                <w:tab w:val="left" w:pos="4480"/>
+                <w:tab w:val="left" w:pos="5040"/>
+                <w:tab w:val="left" w:pos="5600"/>
+                <w:tab w:val="left" w:pos="6160"/>
+                <w:tab w:val="left" w:pos="6720"/>
+              </w:tabs>
+              <w:autoSpaceDE w:val="0"/>
+              <w:autoSpaceDN w:val="0"/>
+              <w:adjustRightInd w:val="0"/>
+              <w:spacing w:after="0"/>
+              <w:ind w:left="0"/>
+              <w:jc w:val="center"/>
+              <w:rPr>
                 <w:lang w:val="en-CA"/>
               </w:rPr>
-              <w:t>Starting at S and ending at E1</w:t>
-            </w:r>
-          </w:p>
-        </w:tc>
-        <w:tc>
-          <w:tcPr>
-            <w:tcW w:w="4675" w:type="dxa"/>
-          </w:tcPr>
-          <w:p>
-            <w:pPr>
-              <w:ind w:left="0"/>
-              <w:jc w:val="center"/>
-              <w:rPr>
-                <w:b/>
-                <w:bCs/>
+            </w:pPr>
+            <w:r>
+              <w:rPr>
                 <w:lang w:val="en-CA"/>
               </w:rPr>
-            </w:pPr>
+              <w:t xml:space="preserve">Path: (13, 2) &gt; (13, 1) &gt; (13, 0) &gt; (12, 0) &gt; (11, 0) &gt; (10, 0) &gt; (9, 0) &gt; (8, 0) &gt; (8, 1) &gt; (8, 2) &gt; (8, 3) &gt; (8, 4) &gt; (8, 5) &gt; (8, 6) &gt; (8, 7) &gt; (8, 8) &gt; (8, 9) &gt; (7, 9) &gt; (7, 10) &gt; (7, 11) &gt; (6, 11) &gt; (5, 11) &gt; (4, 11) &gt; (3, 11) &gt; (3, 10) &gt; (3, 9) &gt; (2, 9) &gt; (2, 10) &gt; (1, 10) &gt; (0, 10) &gt; (0, 11) &gt; (0, 12) &gt; (0, 13) &gt; (0, 14) &gt; (0, 15) &gt; (0, 16) &gt; (1, 16) &gt; (1, 15) &gt; (1, 14) &gt; (1, 13) &gt; (1, 12) &gt; (1, 11) &gt; (2, 11) &gt; (2, 12) &gt; (2, 13) &gt; (3, 13) &gt; (3, 12) &gt; (4, 12) &gt; (4, 13) &gt; (5, 13) &gt; (5, 12) &gt; (6, 12) &gt; (6, 13) &gt; (7, 13) &gt; (7, 12) &gt; (8, 12) &gt; (8, 11) &gt; (9, 11) &gt; (9, 12) &gt; (9, 13) &gt; (8, 13) &gt; (8, 14) &gt; (7, 14) &gt; (7, 15) &gt; (7, 16) &gt; (7, 17) &gt; (7, 18) &gt; (7, 19) &gt; (7, 20) &gt; (7, 21) &gt; (6, 21) &gt; (5, </w:t>
+            </w:r>
+            <w:r>
+              <w:rPr>
+                <w:lang w:val="en-CA"/>
+              </w:rPr>
+              <w:lastRenderedPageBreak/>
+              <w:t xml:space="preserve">21) &gt; (4, 21) &gt; (3, 21) &gt; (2, 21) &gt; (1, 21) &gt; (1, 20) &gt; (1, 19) &gt; (0, 19) &gt; (0, 20) &gt; (0, 21) &gt; (0, 22) &gt; (0, 23) &gt; (0, 24) &gt; (1, 24) &gt; (1, 23) &gt; (1, 22) &gt; (2, 22) &gt; (2, 23) &gt; (2, 24) &gt; (3, 24) &gt; (3, 23) &gt; (3, 22) &gt; (4, 22) &gt; (4, 23) &gt; (4, 24) &gt; (5, 24) &gt; (5, 23) </w:t>
+            </w:r>
+          </w:p>
+          <w:p>
+            <w:pPr>
+              <w:tabs>
+                <w:tab w:val="left" w:pos="560"/>
+                <w:tab w:val="left" w:pos="1120"/>
+                <w:tab w:val="left" w:pos="1680"/>
+                <w:tab w:val="left" w:pos="2240"/>
+                <w:tab w:val="left" w:pos="2800"/>
+                <w:tab w:val="left" w:pos="3360"/>
+                <w:tab w:val="left" w:pos="3920"/>
+                <w:tab w:val="left" w:pos="4480"/>
+                <w:tab w:val="left" w:pos="5040"/>
+                <w:tab w:val="left" w:pos="5600"/>
+                <w:tab w:val="left" w:pos="6160"/>
+                <w:tab w:val="left" w:pos="6720"/>
+              </w:tabs>
+              <w:autoSpaceDE w:val="0"/>
+              <w:autoSpaceDN w:val="0"/>
+              <w:adjustRightInd w:val="0"/>
+              <w:spacing w:after="0"/>
+              <w:ind w:left="0"/>
+              <w:jc w:val="center"/>
+              <w:rPr>
+                <w:lang w:val="en-CA"/>
+              </w:rPr>
+            </w:pPr>
+            <w:r>
+              <w:rPr>
+                <w:lang w:val="en-CA"/>
+              </w:rPr>
+              <w:t>Cost: 707</w:t>
+            </w:r>
+          </w:p>
+          <w:p>
+            <w:pPr>
+              <w:tabs>
+                <w:tab w:val="left" w:pos="560"/>
+                <w:tab w:val="left" w:pos="1120"/>
+                <w:tab w:val="left" w:pos="1680"/>
+                <w:tab w:val="left" w:pos="2240"/>
+                <w:tab w:val="left" w:pos="2800"/>
+                <w:tab w:val="left" w:pos="3360"/>
+                <w:tab w:val="left" w:pos="3920"/>
+                <w:tab w:val="left" w:pos="4480"/>
+                <w:tab w:val="left" w:pos="5040"/>
+                <w:tab w:val="left" w:pos="5600"/>
+                <w:tab w:val="left" w:pos="6160"/>
+                <w:tab w:val="left" w:pos="6720"/>
+              </w:tabs>
+              <w:autoSpaceDE w:val="0"/>
+              <w:autoSpaceDN w:val="0"/>
+              <w:adjustRightInd w:val="0"/>
+              <w:spacing w:after="0"/>
+              <w:ind w:left="0"/>
+              <w:jc w:val="center"/>
+              <w:rPr>
+                <w:lang w:val="en-CA"/>
+              </w:rPr>
+            </w:pPr>
+            <w:r>
+              <w:rPr>
+                <w:lang w:val="en-CA"/>
+              </w:rPr>
+              <w:t>Nodes: 98</w:t>
+            </w:r>
           </w:p>
         </w:tc>
       </w:tr>
@@ -4667,52 +4958,161 @@
     <w:tbl>
       <w:tblPr>
         <w:tblStyle w:val="TableGrid"/>
-        <w:tblW w:w="0" w:type="auto"/>
+        <w:tblW w:w="9351" w:type="dxa"/>
         <w:tblLook w:val="04A0" w:firstRow="1" w:lastRow="0" w:firstColumn="1" w:lastColumn="0" w:noHBand="0" w:noVBand="1"/>
       </w:tblPr>
       <w:tblGrid>
-        <w:gridCol w:w="4675"/>
-        <w:gridCol w:w="4675"/>
+        <w:gridCol w:w="9351"/>
       </w:tblGrid>
       <w:tr>
         <w:tc>
           <w:tcPr>
-            <w:tcW w:w="4675" w:type="dxa"/>
-          </w:tcPr>
-          <w:p>
-            <w:pPr>
-              <w:ind w:left="0"/>
-              <w:jc w:val="center"/>
+            <w:tcW w:w="9351" w:type="dxa"/>
+          </w:tcPr>
+          <w:p>
+            <w:pPr>
+              <w:tabs>
+                <w:tab w:val="left" w:pos="560"/>
+                <w:tab w:val="left" w:pos="1120"/>
+                <w:tab w:val="left" w:pos="1680"/>
+                <w:tab w:val="left" w:pos="2240"/>
+                <w:tab w:val="left" w:pos="2800"/>
+                <w:tab w:val="left" w:pos="3360"/>
+                <w:tab w:val="left" w:pos="3920"/>
+                <w:tab w:val="left" w:pos="4480"/>
+                <w:tab w:val="left" w:pos="5040"/>
+                <w:tab w:val="left" w:pos="5600"/>
+                <w:tab w:val="left" w:pos="6160"/>
+                <w:tab w:val="left" w:pos="6720"/>
+              </w:tabs>
+              <w:autoSpaceDE w:val="0"/>
+              <w:autoSpaceDN w:val="0"/>
+              <w:adjustRightInd w:val="0"/>
+              <w:spacing w:after="0"/>
+              <w:ind w:left="0"/>
+              <w:jc w:val="center"/>
+              <w:rPr>
+                <w:rFonts w:cs="Times New Roman"/>
+                <w:b/>
+                <w:bCs/>
+                <w:color w:val="000000" w:themeColor="text1"/>
+                <w:szCs w:val="24"/>
+              </w:rPr>
+            </w:pPr>
+            <w:r>
               <w:rPr>
                 <w:b/>
                 <w:bCs/>
                 <w:lang w:val="en-CA"/>
               </w:rPr>
-            </w:pPr>
-            <w:r>
-              <w:rPr>
-                <w:b/>
-                <w:bCs/>
+              <w:t>Starting at S and ending at E2</w:t>
+            </w:r>
+          </w:p>
+        </w:tc>
+      </w:tr>
+      <w:tr>
+        <w:tc>
+          <w:tcPr>
+            <w:tcW w:w="9351" w:type="dxa"/>
+          </w:tcPr>
+          <w:p>
+            <w:pPr>
+              <w:tabs>
+                <w:tab w:val="left" w:pos="560"/>
+                <w:tab w:val="left" w:pos="1120"/>
+                <w:tab w:val="left" w:pos="1680"/>
+                <w:tab w:val="left" w:pos="2240"/>
+                <w:tab w:val="left" w:pos="2800"/>
+                <w:tab w:val="left" w:pos="3360"/>
+                <w:tab w:val="left" w:pos="3920"/>
+                <w:tab w:val="left" w:pos="4480"/>
+                <w:tab w:val="left" w:pos="5040"/>
+                <w:tab w:val="left" w:pos="5600"/>
+                <w:tab w:val="left" w:pos="6160"/>
+                <w:tab w:val="left" w:pos="6720"/>
+              </w:tabs>
+              <w:autoSpaceDE w:val="0"/>
+              <w:autoSpaceDN w:val="0"/>
+              <w:adjustRightInd w:val="0"/>
+              <w:spacing w:after="0"/>
+              <w:ind w:left="0"/>
+              <w:jc w:val="center"/>
+              <w:rPr>
                 <w:lang w:val="en-CA"/>
               </w:rPr>
-              <w:t>Starting at S and ending at E2</w:t>
-            </w:r>
-          </w:p>
-        </w:tc>
-        <w:tc>
-          <w:tcPr>
-            <w:tcW w:w="4675" w:type="dxa"/>
-          </w:tcPr>
-          <w:p>
-            <w:pPr>
-              <w:ind w:left="0"/>
-              <w:jc w:val="center"/>
-              <w:rPr>
-                <w:b/>
-                <w:bCs/>
+            </w:pPr>
+            <w:r>
+              <w:rPr>
                 <w:lang w:val="en-CA"/>
               </w:rPr>
-            </w:pPr>
+              <w:t xml:space="preserve">Path: (13, 2) &gt; (13, 1) &gt; (13, 0) &gt; (12, 0) &gt; (11, 0) &gt; (10, 0) &gt; (9, 0) &gt; (8, 0) &gt; (8, 1) &gt; (8, 2) &gt; (8, 3) &gt; (8, 4) &gt; (8, 5) &gt; (8, 6) &gt; (8, 7) &gt; (7, 7) &gt; (6, 7) &gt; (6, 6) &gt; (6, 5) &gt; (6, 4) &gt; (6, 3) &gt; (6, 2) &gt; (6, 1) &gt; (6, 0) &gt; (5, 0) &gt; (4, 0) &gt; (3, 0) &gt; (3, 1) &gt; (3, 2) </w:t>
+            </w:r>
+          </w:p>
+          <w:p>
+            <w:pPr>
+              <w:tabs>
+                <w:tab w:val="left" w:pos="560"/>
+                <w:tab w:val="left" w:pos="1120"/>
+                <w:tab w:val="left" w:pos="1680"/>
+                <w:tab w:val="left" w:pos="2240"/>
+                <w:tab w:val="left" w:pos="2800"/>
+                <w:tab w:val="left" w:pos="3360"/>
+                <w:tab w:val="left" w:pos="3920"/>
+                <w:tab w:val="left" w:pos="4480"/>
+                <w:tab w:val="left" w:pos="5040"/>
+                <w:tab w:val="left" w:pos="5600"/>
+                <w:tab w:val="left" w:pos="6160"/>
+                <w:tab w:val="left" w:pos="6720"/>
+              </w:tabs>
+              <w:autoSpaceDE w:val="0"/>
+              <w:autoSpaceDN w:val="0"/>
+              <w:adjustRightInd w:val="0"/>
+              <w:spacing w:after="0"/>
+              <w:ind w:left="0"/>
+              <w:jc w:val="center"/>
+              <w:rPr>
+                <w:lang w:val="en-CA"/>
+              </w:rPr>
+            </w:pPr>
+            <w:r>
+              <w:rPr>
+                <w:lang w:val="en-CA"/>
+              </w:rPr>
+              <w:t>Cost: 203</w:t>
+            </w:r>
+          </w:p>
+          <w:p>
+            <w:pPr>
+              <w:tabs>
+                <w:tab w:val="left" w:pos="560"/>
+                <w:tab w:val="left" w:pos="1120"/>
+                <w:tab w:val="left" w:pos="1680"/>
+                <w:tab w:val="left" w:pos="2240"/>
+                <w:tab w:val="left" w:pos="2800"/>
+                <w:tab w:val="left" w:pos="3360"/>
+                <w:tab w:val="left" w:pos="3920"/>
+                <w:tab w:val="left" w:pos="4480"/>
+                <w:tab w:val="left" w:pos="5040"/>
+                <w:tab w:val="left" w:pos="5600"/>
+                <w:tab w:val="left" w:pos="6160"/>
+                <w:tab w:val="left" w:pos="6720"/>
+              </w:tabs>
+              <w:autoSpaceDE w:val="0"/>
+              <w:autoSpaceDN w:val="0"/>
+              <w:adjustRightInd w:val="0"/>
+              <w:spacing w:after="0"/>
+              <w:ind w:left="0"/>
+              <w:jc w:val="center"/>
+              <w:rPr>
+                <w:lang w:val="en-CA"/>
+              </w:rPr>
+            </w:pPr>
+            <w:r>
+              <w:rPr>
+                <w:lang w:val="en-CA"/>
+              </w:rPr>
+              <w:t>Nodes: 29</w:t>
+            </w:r>
           </w:p>
         </w:tc>
       </w:tr>
@@ -4728,64 +5128,165 @@
     <w:tbl>
       <w:tblPr>
         <w:tblStyle w:val="TableGrid"/>
-        <w:tblW w:w="0" w:type="auto"/>
+        <w:tblW w:w="9351" w:type="dxa"/>
         <w:tblLook w:val="04A0" w:firstRow="1" w:lastRow="0" w:firstColumn="1" w:lastColumn="0" w:noHBand="0" w:noVBand="1"/>
       </w:tblPr>
       <w:tblGrid>
-        <w:gridCol w:w="4675"/>
-        <w:gridCol w:w="4675"/>
+        <w:gridCol w:w="9351"/>
       </w:tblGrid>
       <w:tr>
         <w:tc>
           <w:tcPr>
-            <w:tcW w:w="4675" w:type="dxa"/>
-          </w:tcPr>
-          <w:p>
-            <w:pPr>
-              <w:ind w:left="0"/>
-              <w:jc w:val="center"/>
+            <w:tcW w:w="9351" w:type="dxa"/>
+          </w:tcPr>
+          <w:p>
+            <w:pPr>
+              <w:tabs>
+                <w:tab w:val="left" w:pos="560"/>
+                <w:tab w:val="left" w:pos="1120"/>
+                <w:tab w:val="left" w:pos="1680"/>
+                <w:tab w:val="left" w:pos="2240"/>
+                <w:tab w:val="left" w:pos="2800"/>
+                <w:tab w:val="left" w:pos="3360"/>
+                <w:tab w:val="left" w:pos="3920"/>
+                <w:tab w:val="left" w:pos="4480"/>
+                <w:tab w:val="left" w:pos="5040"/>
+                <w:tab w:val="left" w:pos="5600"/>
+                <w:tab w:val="left" w:pos="6160"/>
+                <w:tab w:val="left" w:pos="6720"/>
+              </w:tabs>
+              <w:autoSpaceDE w:val="0"/>
+              <w:autoSpaceDN w:val="0"/>
+              <w:adjustRightInd w:val="0"/>
+              <w:spacing w:after="0"/>
+              <w:ind w:left="0"/>
+              <w:jc w:val="center"/>
+              <w:rPr>
+                <w:rFonts w:cs="Times New Roman"/>
+                <w:b/>
+                <w:bCs/>
+                <w:color w:val="000000" w:themeColor="text1"/>
+                <w:szCs w:val="24"/>
+              </w:rPr>
+            </w:pPr>
+            <w:r>
               <w:rPr>
                 <w:b/>
                 <w:bCs/>
                 <w:lang w:val="en-CA"/>
               </w:rPr>
-            </w:pPr>
-            <w:r>
-              <w:rPr>
-                <w:b/>
-                <w:bCs/>
+              <w:t>Starting at (0, 0) and ending at (24, 24)</w:t>
+            </w:r>
+          </w:p>
+        </w:tc>
+      </w:tr>
+      <w:tr>
+        <w:tc>
+          <w:tcPr>
+            <w:tcW w:w="9351" w:type="dxa"/>
+          </w:tcPr>
+          <w:p>
+            <w:pPr>
+              <w:tabs>
+                <w:tab w:val="left" w:pos="560"/>
+                <w:tab w:val="left" w:pos="1120"/>
+                <w:tab w:val="left" w:pos="1680"/>
+                <w:tab w:val="left" w:pos="2240"/>
+                <w:tab w:val="left" w:pos="2800"/>
+                <w:tab w:val="left" w:pos="3360"/>
+                <w:tab w:val="left" w:pos="3920"/>
+                <w:tab w:val="left" w:pos="4480"/>
+                <w:tab w:val="left" w:pos="5040"/>
+                <w:tab w:val="left" w:pos="5600"/>
+                <w:tab w:val="left" w:pos="6160"/>
+                <w:tab w:val="left" w:pos="6720"/>
+              </w:tabs>
+              <w:autoSpaceDE w:val="0"/>
+              <w:autoSpaceDN w:val="0"/>
+              <w:adjustRightInd w:val="0"/>
+              <w:spacing w:after="0"/>
+              <w:ind w:left="0"/>
+              <w:jc w:val="center"/>
+              <w:rPr>
                 <w:lang w:val="en-CA"/>
               </w:rPr>
-              <w:t>Starting at (0, 0) and ending at (24, 24)</w:t>
-            </w:r>
-          </w:p>
-        </w:tc>
-        <w:tc>
-          <w:tcPr>
-            <w:tcW w:w="4675" w:type="dxa"/>
-          </w:tcPr>
-          <w:p>
-            <w:pPr>
-              <w:ind w:left="0"/>
-              <w:jc w:val="center"/>
-              <w:rPr>
-                <w:b/>
-                <w:bCs/>
+            </w:pPr>
+            <w:r>
+              <w:rPr>
                 <w:lang w:val="en-CA"/>
               </w:rPr>
-            </w:pPr>
+              <w:t xml:space="preserve">Path: (24, 0) &gt; (23, 0) &gt; (22, 0) &gt; (21, 0) &gt; (21, 1) &gt; (21, 2) &gt; (21, 3) &gt; (20, 3) &gt; (19, 3) &gt; (18, 3) &gt; (18, 4) &gt; (18, 5) &gt; (17, 5) &gt; (16, 5) &gt; (15, 5) &gt; (15, 4) &gt; (15, 3) &gt; (15, 2) &gt; (15, 1) &gt; (15, 0) &gt; (14, 0) &gt; (13, 0) &gt; (12, 0) &gt; (11, 0) &gt; (10, 0) &gt; (9, 0) &gt; (8, 0) &gt; (8, 1) &gt; (8, 2) &gt; (8, 3) &gt; (8, 4) &gt; (8, 5) &gt; (8, 6) &gt; (8, 7) &gt; (8, 8) &gt; (8, 9) &gt; (7, 9) &gt; (7, 10) &gt; (7, 11) &gt; (6, 11) &gt; (5, 11) &gt; (4, 11) &gt; (3, 11) &gt; (3, 10) &gt; (3, 9) &gt; (2, 9) &gt; (2, 10) &gt; (1, 10) &gt; (0, 10) &gt; (0, 11) &gt; (0, 12) &gt; (0, 13) &gt; (0, 14) &gt; (0, 15) &gt; (0, 16) &gt; (1, 16) &gt; (1, 15) &gt; (1, 14) &gt; (1, 13) &gt; (1, 12) &gt; (1, 11) &gt; (2, 11) &gt; (2, 12) &gt; (2, 13) &gt; (3, 13) &gt; (3, 12) &gt; (4, 12) &gt; (4, 13) &gt; (5, 13) &gt; (5, 12) &gt; (6, 12) &gt; (6, 13) &gt; (7, 13) &gt; (7, 12) &gt; (8, 12) &gt; (8, 11) &gt; (9, 11) &gt; (9, 12) &gt; (9, 13) &gt; (8, 13) &gt; (8, 14) &gt; (7, 14) &gt; (7, 15) &gt; (7, 16) &gt; (7, 17) &gt; (7, 18) &gt; (7, 19) &gt; (7, 20) &gt; (7, 21) &gt; (6, 21) &gt; (5, 21) &gt; (4, 21) &gt; (3, 21) &gt; (2, 21) &gt; (1, 21) &gt; (1, 20) &gt; (1, 19) &gt; (0, 19) &gt; (0, 20) &gt; (0, 21) &gt; (0, 22) &gt; (0, 23) &gt; (0, 24) </w:t>
+            </w:r>
+          </w:p>
+          <w:p>
+            <w:pPr>
+              <w:tabs>
+                <w:tab w:val="left" w:pos="560"/>
+                <w:tab w:val="left" w:pos="1120"/>
+                <w:tab w:val="left" w:pos="1680"/>
+                <w:tab w:val="left" w:pos="2240"/>
+                <w:tab w:val="left" w:pos="2800"/>
+                <w:tab w:val="left" w:pos="3360"/>
+                <w:tab w:val="left" w:pos="3920"/>
+                <w:tab w:val="left" w:pos="4480"/>
+                <w:tab w:val="left" w:pos="5040"/>
+                <w:tab w:val="left" w:pos="5600"/>
+                <w:tab w:val="left" w:pos="6160"/>
+                <w:tab w:val="left" w:pos="6720"/>
+              </w:tabs>
+              <w:autoSpaceDE w:val="0"/>
+              <w:autoSpaceDN w:val="0"/>
+              <w:adjustRightInd w:val="0"/>
+              <w:spacing w:after="0"/>
+              <w:ind w:left="0"/>
+              <w:jc w:val="center"/>
+              <w:rPr>
+                <w:lang w:val="en-CA"/>
+              </w:rPr>
+            </w:pPr>
+            <w:r>
+              <w:rPr>
+                <w:lang w:val="en-CA"/>
+              </w:rPr>
+              <w:t>Cost: 712</w:t>
+            </w:r>
+          </w:p>
+          <w:p>
+            <w:pPr>
+              <w:tabs>
+                <w:tab w:val="left" w:pos="560"/>
+                <w:tab w:val="left" w:pos="1120"/>
+                <w:tab w:val="left" w:pos="1680"/>
+                <w:tab w:val="left" w:pos="2240"/>
+                <w:tab w:val="left" w:pos="2800"/>
+                <w:tab w:val="left" w:pos="3360"/>
+                <w:tab w:val="left" w:pos="3920"/>
+                <w:tab w:val="left" w:pos="4480"/>
+                <w:tab w:val="left" w:pos="5040"/>
+                <w:tab w:val="left" w:pos="5600"/>
+                <w:tab w:val="left" w:pos="6160"/>
+                <w:tab w:val="left" w:pos="6720"/>
+              </w:tabs>
+              <w:autoSpaceDE w:val="0"/>
+              <w:autoSpaceDN w:val="0"/>
+              <w:adjustRightInd w:val="0"/>
+              <w:spacing w:after="0"/>
+              <w:ind w:left="0"/>
+              <w:jc w:val="center"/>
+              <w:rPr>
+                <w:lang w:val="en-CA"/>
+              </w:rPr>
+            </w:pPr>
+            <w:r>
+              <w:rPr>
+                <w:lang w:val="en-CA"/>
+              </w:rPr>
+              <w:t>Nodes: 103</w:t>
+            </w:r>
           </w:p>
         </w:tc>
       </w:tr>
     </w:tbl>
-    <w:p>
-      <w:pPr>
-        <w:ind w:left="0"/>
-        <w:rPr>
-          <w:lang w:val="en-CA"/>
-        </w:rPr>
-      </w:pPr>
-    </w:p>
     <w:p>
       <w:pPr>
         <w:spacing w:after="0" w:line="240" w:lineRule="auto"/>
@@ -4975,10 +5476,7 @@
       <w:pStyle w:val="Title"/>
     </w:pPr>
     <w:r>
-      <w:t xml:space="preserve">Assignment </w:t>
-    </w:r>
-    <w:r>
-      <w:t>2</w:t>
+      <w:t>Assignment 2</w:t>
     </w:r>
   </w:p>
 </w:hdr>

</xml_diff>

<commit_message>
finish a star and question 2
</commit_message>
<xml_diff>
--- a/assignment_2/assignment_2.docx
+++ b/assignment_2/assignment_2.docx
@@ -4262,7 +4262,7 @@
               <w:rPr>
                 <w:lang w:val="en-CA"/>
               </w:rPr>
-              <w:t xml:space="preserve">Path: (13, 2) &gt; (13, 3) &gt; (12, 3) &gt; (12, 4) &gt; (12, 5) &gt; (12, 6) &gt; (12, 7) &gt; (11, 7) &gt; (10, 7) &gt; (9, 7) &gt; (9, 8) &gt; (9, 9) &gt; (8, 9) &gt; (7, 9) &gt; (7, 10) &gt; (7, 11) &gt; (7, 12) &gt; (7, 13) &gt; (7, 14) &gt; (7, 15) &gt; (7, 16) &gt; (7, 17) &gt; (7, 18) &gt; (7, 19) &gt; (7, 20) &gt; (7, 21) &gt; (7, 22) &gt; (7, 23) &gt; (6, 23) &gt; (5, 23) </w:t>
+              <w:t>Path: (13, 2), (13, 3), (12, 3), (12, 4), (12, 5), (12, 6), (12, 7), (11, 7), (10, 7), (9, 7), (9, 8), (9, 9), (8, 9), (7, 9), (7, 10), (7, 11), (7, 12), (7, 13), (7, 14), (7, 15), (7, 16), (7, 17), (7, 18), (7, 19), (7, 20), (7, 21), (7, 22), (7, 23), (6, 23), (5, 23)</w:t>
             </w:r>
           </w:p>
           <w:p>
@@ -4434,7 +4434,7 @@
               <w:rPr>
                 <w:lang w:val="en-CA"/>
               </w:rPr>
-              <w:t xml:space="preserve">Path: (13, 2) &gt; (13, 3) &gt; (12, 3) &gt; (12, 4) &gt; (12, 5) &gt; (12, 6) &gt; (12, 7) &gt; (11, 7) &gt; (10, 7) &gt; (9, 7) &gt; (8, 7) &gt; (7, 7) &gt; (6, 7) &gt; (6, 6) &gt; (6, 5) &gt; (6, 4) &gt; (6, 3) &gt; (6, 2) &gt; (5, 2) &gt; (4, 2) &gt; (3, 2) </w:t>
+              <w:t>Path: (13, 2), (13, 3), (12, 3), (12, 4), (12, 5), (12, 6), (12, 7), (11, 7), (10, 7), (9, 7), (8, 7), (7, 7), (6, 7), (6, 6), (6, 5), (6, 4), (6, 3), (6, 2), (5, 2), (4, 2), (3, 2)</w:t>
             </w:r>
           </w:p>
           <w:p>
@@ -4605,7 +4605,7 @@
               <w:rPr>
                 <w:lang w:val="en-CA"/>
               </w:rPr>
-              <w:t xml:space="preserve">Path: (24, 0) &gt; (24, 1) &gt; (24, 2) &gt; (24, 3) &gt; (24, 4) &gt; (24, 5) &gt; (24, 6) &gt; (24, 7) &gt; (24, 8) &gt; (24, 9) &gt; (24, 10) &gt; (24, 11) &gt; (24, 12) &gt; (24, 13) &gt; (24, 14) &gt; (24, 15) &gt; (24, 16) &gt; (24, 17) &gt; (23, 17) &gt; (22, 17) &gt; (21, 17) &gt; (20, 17) &gt; (19, 17) &gt; (18, 17) &gt; (17, 17) &gt; (16, 17) &gt; (15, 17) &gt; (14, 17) &gt; (13, 17) &gt; (12, 17) &gt; (11, 17) &gt; (11, 18) &gt; (11, 19) &gt; (11, 20) &gt; (10, 20) &gt; (10, 21) &gt; (9, 21) &gt; (9, 22) &gt; (8, 22) &gt; (8, 23) &gt; (7, 23) &gt; (7, 24) &gt; (6, 24) &gt; (5, 24) &gt; (4, 24) &gt; (3, 24) &gt; (2, 24) &gt; (1, 24) &gt; (0, 24) </w:t>
+              <w:t>Path: (24, 0), (24, 1), (24, 2), (24, 3), (24, 4), (24, 5), (24, 6), (24, 7), (24, 8), (24, 9), (24, 10), (24, 11), (24, 12), (24, 13), (24, 14), (24, 15), (24, 16), (24, 17), (23, 17), (22, 17), (21, 17), (20, 17), (19, 17), (18, 17), (17, 17), (16, 17), (15, 17), (14, 17), (13, 17), (12, 17), (11, 17), (11, 18), (11, 19), (11, 20), (10, 20), (10, 21), (9, 21), (9, 22), (8, 22), (8, 23), (7, 23), (7, 24), (6, 24), (5, 24), (4, 24), (3, 24), (2, 24), (1, 24), (0, 24)</w:t>
             </w:r>
           </w:p>
           <w:p>
@@ -4868,14 +4868,14 @@
               <w:rPr>
                 <w:lang w:val="en-CA"/>
               </w:rPr>
-              <w:t xml:space="preserve">Path: (13, 2) &gt; (13, 1) &gt; (13, 0) &gt; (12, 0) &gt; (11, 0) &gt; (10, 0) &gt; (9, 0) &gt; (8, 0) &gt; (8, 1) &gt; (8, 2) &gt; (8, 3) &gt; (8, 4) &gt; (8, 5) &gt; (8, 6) &gt; (8, 7) &gt; (8, 8) &gt; (8, 9) &gt; (7, 9) &gt; (7, 10) &gt; (7, 11) &gt; (6, 11) &gt; (5, 11) &gt; (4, 11) &gt; (3, 11) &gt; (3, 10) &gt; (3, 9) &gt; (2, 9) &gt; (2, 10) &gt; (1, 10) &gt; (0, 10) &gt; (0, 11) &gt; (0, 12) &gt; (0, 13) &gt; (0, 14) &gt; (0, 15) &gt; (0, 16) &gt; (1, 16) &gt; (1, 15) &gt; (1, 14) &gt; (1, 13) &gt; (1, 12) &gt; (1, 11) &gt; (2, 11) &gt; (2, 12) &gt; (2, 13) &gt; (3, 13) &gt; (3, 12) &gt; (4, 12) &gt; (4, 13) &gt; (5, 13) &gt; (5, 12) &gt; (6, 12) &gt; (6, 13) &gt; (7, 13) &gt; (7, 12) &gt; (8, 12) &gt; (8, 11) &gt; (9, 11) &gt; (9, 12) &gt; (9, 13) &gt; (8, 13) &gt; (8, 14) &gt; (7, 14) &gt; (7, 15) &gt; (7, 16) &gt; (7, 17) &gt; (7, 18) &gt; (7, 19) &gt; (7, 20) &gt; (7, 21) &gt; (6, 21) &gt; (5, </w:t>
+              <w:t xml:space="preserve">Path: (13, 2), (13, 1), (13, 0), (12, 0), (11, 0), (10, 0), (9, 0), (8, 0), (8, 1), (8, 2), (8, 3), (8, 4), (8, 5), (8, 6), (8, 7), (8, 8), (8, 9), (7, 9), (7, 10), (7, 11), (6, 11), (5, 11), (4, 11), (3, 11), (3, 10), (3, 9), (2, 9), (2, 10), (1, 10), (0, 10), (0, 11), (0, 12), (0, 13), (0, 14), (0, 15), (0, 16), (1, 16), (1, 15), (1, 14), (1, 13), (1, 12), (1, 11), (2, 11), (2, 12), (2, 13), (3, 13), (3, 12), (4, 12), (4, 13), (5, 13), (5, 12), (6, 12), (6, 13), (7, 13), (7, 12), (8, 12), (8, 11), (9, 11), (9, 12), (9, 13), (8, 13), (8, 14), (7, 14), (7, 15), (7, 16), (7, 17), (7, 18), (7, 19), (7, 20), (7, 21), (6, 21), (5, 21), (4, 21), (3, 21), (2, 21), (1, 21), (1, 20), (1, 19), (0, 19), (0, 20), (0, 21), (0, 22), (0, 23), (0, 24), (1, 24), </w:t>
             </w:r>
             <w:r>
               <w:rPr>
                 <w:lang w:val="en-CA"/>
               </w:rPr>
               <w:lastRenderedPageBreak/>
-              <w:t xml:space="preserve">21) &gt; (4, 21) &gt; (3, 21) &gt; (2, 21) &gt; (1, 21) &gt; (1, 20) &gt; (1, 19) &gt; (0, 19) &gt; (0, 20) &gt; (0, 21) &gt; (0, 22) &gt; (0, 23) &gt; (0, 24) &gt; (1, 24) &gt; (1, 23) &gt; (1, 22) &gt; (2, 22) &gt; (2, 23) &gt; (2, 24) &gt; (3, 24) &gt; (3, 23) &gt; (3, 22) &gt; (4, 22) &gt; (4, 23) &gt; (4, 24) &gt; (5, 24) &gt; (5, 23) </w:t>
+              <w:t>(1, 23), (1, 22), (2, 22), (2, 23), (2, 24), (3, 24), (3, 23), (3, 22), (4, 22), (4, 23), (4, 24), (5, 24), (5, 23)</w:t>
             </w:r>
           </w:p>
           <w:p>
@@ -5045,7 +5045,7 @@
               <w:rPr>
                 <w:lang w:val="en-CA"/>
               </w:rPr>
-              <w:t xml:space="preserve">Path: (13, 2) &gt; (13, 1) &gt; (13, 0) &gt; (12, 0) &gt; (11, 0) &gt; (10, 0) &gt; (9, 0) &gt; (8, 0) &gt; (8, 1) &gt; (8, 2) &gt; (8, 3) &gt; (8, 4) &gt; (8, 5) &gt; (8, 6) &gt; (8, 7) &gt; (7, 7) &gt; (6, 7) &gt; (6, 6) &gt; (6, 5) &gt; (6, 4) &gt; (6, 3) &gt; (6, 2) &gt; (6, 1) &gt; (6, 0) &gt; (5, 0) &gt; (4, 0) &gt; (3, 0) &gt; (3, 1) &gt; (3, 2) </w:t>
+              <w:t>Path: (13, 2), (13, 1), (13, 0), (12, 0), (11, 0), (10, 0), (9, 0), (8, 0), (8, 1), (8, 2), (8, 3), (8, 4), (8, 5), (8, 6), (8, 7), (7, 7), (6, 7), (6, 6), (6, 5), (6, 4), (6, 3), (6, 2), (6, 1), (6, 0), (5, 0), (4, 0), (3, 0), (3, 1), (3, 2)</w:t>
             </w:r>
           </w:p>
           <w:p>
@@ -5215,7 +5215,7 @@
               <w:rPr>
                 <w:lang w:val="en-CA"/>
               </w:rPr>
-              <w:t xml:space="preserve">Path: (24, 0) &gt; (23, 0) &gt; (22, 0) &gt; (21, 0) &gt; (21, 1) &gt; (21, 2) &gt; (21, 3) &gt; (20, 3) &gt; (19, 3) &gt; (18, 3) &gt; (18, 4) &gt; (18, 5) &gt; (17, 5) &gt; (16, 5) &gt; (15, 5) &gt; (15, 4) &gt; (15, 3) &gt; (15, 2) &gt; (15, 1) &gt; (15, 0) &gt; (14, 0) &gt; (13, 0) &gt; (12, 0) &gt; (11, 0) &gt; (10, 0) &gt; (9, 0) &gt; (8, 0) &gt; (8, 1) &gt; (8, 2) &gt; (8, 3) &gt; (8, 4) &gt; (8, 5) &gt; (8, 6) &gt; (8, 7) &gt; (8, 8) &gt; (8, 9) &gt; (7, 9) &gt; (7, 10) &gt; (7, 11) &gt; (6, 11) &gt; (5, 11) &gt; (4, 11) &gt; (3, 11) &gt; (3, 10) &gt; (3, 9) &gt; (2, 9) &gt; (2, 10) &gt; (1, 10) &gt; (0, 10) &gt; (0, 11) &gt; (0, 12) &gt; (0, 13) &gt; (0, 14) &gt; (0, 15) &gt; (0, 16) &gt; (1, 16) &gt; (1, 15) &gt; (1, 14) &gt; (1, 13) &gt; (1, 12) &gt; (1, 11) &gt; (2, 11) &gt; (2, 12) &gt; (2, 13) &gt; (3, 13) &gt; (3, 12) &gt; (4, 12) &gt; (4, 13) &gt; (5, 13) &gt; (5, 12) &gt; (6, 12) &gt; (6, 13) &gt; (7, 13) &gt; (7, 12) &gt; (8, 12) &gt; (8, 11) &gt; (9, 11) &gt; (9, 12) &gt; (9, 13) &gt; (8, 13) &gt; (8, 14) &gt; (7, 14) &gt; (7, 15) &gt; (7, 16) &gt; (7, 17) &gt; (7, 18) &gt; (7, 19) &gt; (7, 20) &gt; (7, 21) &gt; (6, 21) &gt; (5, 21) &gt; (4, 21) &gt; (3, 21) &gt; (2, 21) &gt; (1, 21) &gt; (1, 20) &gt; (1, 19) &gt; (0, 19) &gt; (0, 20) &gt; (0, 21) &gt; (0, 22) &gt; (0, 23) &gt; (0, 24) </w:t>
+              <w:t>Path: (24, 0), (23, 0), (22, 0), (21, 0), (21, 1), (21, 2), (21, 3), (20, 3), (19, 3), (18, 3), (18, 4), (18, 5), (17, 5), (16, 5), (15, 5), (15, 4), (15, 3), (15, 2), (15, 1), (15, 0), (14, 0), (13, 0), (12, 0), (11, 0), (10, 0), (9, 0), (8, 0), (8, 1), (8, 2), (8, 3), (8, 4), (8, 5), (8, 6), (8, 7), (8, 8), (8, 9), (7, 9), (7, 10), (7, 11), (6, 11), (5, 11), (4, 11), (3, 11), (3, 10), (3, 9), (2, 9), (2, 10), (1, 10), (0, 10), (0, 11), (0, 12), (0, 13), (0, 14), (0, 15), (0, 16), (1, 16), (1, 15), (1, 14), (1, 13), (1, 12), (1, 11), (2, 11), (2, 12), (2, 13), (3, 13), (3, 12), (4, 12), (4, 13), (5, 13), (5, 12), (6, 12), (6, 13), (7, 13), (7, 12), (8, 12), (8, 11), (9, 11), (9, 12), (9, 13), (8, 13), (8, 14), (7, 14), (7, 15), (7, 16), (7, 17), (7, 18), (7, 19), (7, 20), (7, 21), (6, 21), (5, 21), (4, 21), (3, 21), (2, 21), (1, 21), (1, 20), (1, 19), (0, 19), (0, 20), (0, 21), (0, 22), (0, 23), (0, 24)</w:t>
             </w:r>
           </w:p>
           <w:p>
@@ -5295,12 +5295,6 @@
           <w:lang w:val="en-CA"/>
         </w:rPr>
       </w:pPr>
-      <w:r>
-        <w:rPr>
-          <w:lang w:val="en-CA"/>
-        </w:rPr>
-        <w:br w:type="page"/>
-      </w:r>
     </w:p>
     <w:p>
       <w:pPr>
@@ -5322,10 +5316,610 @@
           <w:bCs/>
           <w:lang w:val="en-CA"/>
         </w:rPr>
+        <w:t>A* Search</w:t>
+      </w:r>
+    </w:p>
+    <w:p>
+      <w:pPr>
+        <w:ind w:left="0"/>
+        <w:rPr>
+          <w:lang w:val="en-CA"/>
+        </w:rPr>
+      </w:pPr>
+      <w:r>
+        <w:rPr>
+          <w:lang w:val="en-CA"/>
+        </w:rPr>
+        <w:t xml:space="preserve">A* search was implemented using </w:t>
+      </w:r>
+      <w:r>
+        <w:rPr>
+          <w:lang w:val="en-CA"/>
+        </w:rPr>
+        <w:t>a priority queue, where the data type was a pair, with the first element being an integer to store the F cost, and the second element being a pair to store the</w:t>
+      </w:r>
+      <w:r>
+        <w:rPr>
+          <w:lang w:val="en-CA"/>
+        </w:rPr>
+        <w:t xml:space="preserve"> </w:t>
+      </w:r>
+      <w:r>
+        <w:rPr>
+          <w:lang w:val="en-CA"/>
+        </w:rPr>
+        <w:t>corresponding</w:t>
+      </w:r>
+      <w:r>
+        <w:rPr>
+          <w:lang w:val="en-CA"/>
+        </w:rPr>
+        <w:t xml:space="preserve"> (x, y) coordinates. </w:t>
+      </w:r>
+      <w:r>
+        <w:rPr>
+          <w:lang w:val="en-CA"/>
+        </w:rPr>
+        <w:t xml:space="preserve">The F cost was calculated as the summation of the G cost and H cost, where G cost is the actual cost from the start node to the current node, while the H cost is the estimated cost from the current node to the goal node. </w:t>
+      </w:r>
+      <w:r>
+        <w:rPr>
+          <w:lang w:val="en-CA"/>
+        </w:rPr>
+        <w:t xml:space="preserve">In particular, the heuristic function (H </w:t>
+      </w:r>
+      <w:r>
+        <w:rPr>
+          <w:lang w:val="en-CA"/>
+        </w:rPr>
         <w:lastRenderedPageBreak/>
-        <w:t>A* Search</w:t>
+        <w:t xml:space="preserve">cost) was determined using the Manhattan distance, namely the sum of the absolute values of the differences between the current node and goal node. </w:t>
+      </w:r>
+      <w:r>
+        <w:rPr>
+          <w:lang w:val="en-CA"/>
+        </w:rPr>
+        <w:t xml:space="preserve">The priority queue was modified to work as a min heap, meaning the data is sorted by lowest </w:t>
+      </w:r>
+      <w:r>
+        <w:rPr>
+          <w:lang w:val="en-CA"/>
+        </w:rPr>
+        <w:t xml:space="preserve">F cost, with the top element having the lowest one. </w:t>
+      </w:r>
+      <w:r>
+        <w:rPr>
+          <w:lang w:val="en-CA"/>
+        </w:rPr>
+        <w:t xml:space="preserve">When data is popped from the min heap, the next lowest F cost </w:t>
+      </w:r>
+      <w:r>
+        <w:rPr>
+          <w:lang w:val="en-CA"/>
+        </w:rPr>
+        <w:t xml:space="preserve">value </w:t>
+      </w:r>
+      <w:r>
+        <w:rPr>
+          <w:lang w:val="en-CA"/>
+        </w:rPr>
+        <w:t>is moved to the top</w:t>
+      </w:r>
+      <w:r>
+        <w:rPr>
+          <w:lang w:val="en-CA"/>
+        </w:rPr>
+        <w:t>, and when data is added to the heap, it automatically inserts it into the correct position, again based on the F cost</w:t>
+      </w:r>
+      <w:r>
+        <w:rPr>
+          <w:lang w:val="en-CA"/>
+        </w:rPr>
+        <w:t xml:space="preserve">. </w:t>
       </w:r>
     </w:p>
+    <w:tbl>
+      <w:tblPr>
+        <w:tblStyle w:val="TableGrid"/>
+        <w:tblW w:w="9351" w:type="dxa"/>
+        <w:tblLook w:val="04A0" w:firstRow="1" w:lastRow="0" w:firstColumn="1" w:lastColumn="0" w:noHBand="0" w:noVBand="1"/>
+      </w:tblPr>
+      <w:tblGrid>
+        <w:gridCol w:w="9351"/>
+      </w:tblGrid>
+      <w:tr>
+        <w:tc>
+          <w:tcPr>
+            <w:tcW w:w="9351" w:type="dxa"/>
+          </w:tcPr>
+          <w:p>
+            <w:pPr>
+              <w:tabs>
+                <w:tab w:val="left" w:pos="560"/>
+                <w:tab w:val="left" w:pos="1120"/>
+                <w:tab w:val="left" w:pos="1680"/>
+                <w:tab w:val="left" w:pos="2240"/>
+                <w:tab w:val="left" w:pos="2800"/>
+                <w:tab w:val="left" w:pos="3360"/>
+                <w:tab w:val="left" w:pos="3920"/>
+                <w:tab w:val="left" w:pos="4480"/>
+                <w:tab w:val="left" w:pos="5040"/>
+                <w:tab w:val="left" w:pos="5600"/>
+                <w:tab w:val="left" w:pos="6160"/>
+                <w:tab w:val="left" w:pos="6720"/>
+              </w:tabs>
+              <w:autoSpaceDE w:val="0"/>
+              <w:autoSpaceDN w:val="0"/>
+              <w:adjustRightInd w:val="0"/>
+              <w:spacing w:after="0"/>
+              <w:ind w:left="0"/>
+              <w:jc w:val="center"/>
+              <w:rPr>
+                <w:rFonts w:cs="Times New Roman"/>
+                <w:b/>
+                <w:bCs/>
+                <w:color w:val="000000" w:themeColor="text1"/>
+                <w:szCs w:val="24"/>
+              </w:rPr>
+            </w:pPr>
+            <w:r>
+              <w:rPr>
+                <w:b/>
+                <w:bCs/>
+                <w:lang w:val="en-CA"/>
+              </w:rPr>
+              <w:t>Starting at S and ending at E1</w:t>
+            </w:r>
+          </w:p>
+        </w:tc>
+      </w:tr>
+      <w:tr>
+        <w:tc>
+          <w:tcPr>
+            <w:tcW w:w="9351" w:type="dxa"/>
+          </w:tcPr>
+          <w:p>
+            <w:pPr>
+              <w:tabs>
+                <w:tab w:val="left" w:pos="560"/>
+                <w:tab w:val="left" w:pos="1120"/>
+                <w:tab w:val="left" w:pos="1680"/>
+                <w:tab w:val="left" w:pos="2240"/>
+                <w:tab w:val="left" w:pos="2800"/>
+                <w:tab w:val="left" w:pos="3360"/>
+                <w:tab w:val="left" w:pos="3920"/>
+                <w:tab w:val="left" w:pos="4480"/>
+                <w:tab w:val="left" w:pos="5040"/>
+                <w:tab w:val="left" w:pos="5600"/>
+                <w:tab w:val="left" w:pos="6160"/>
+                <w:tab w:val="left" w:pos="6720"/>
+              </w:tabs>
+              <w:autoSpaceDE w:val="0"/>
+              <w:autoSpaceDN w:val="0"/>
+              <w:adjustRightInd w:val="0"/>
+              <w:spacing w:after="0"/>
+              <w:ind w:left="0"/>
+              <w:jc w:val="center"/>
+              <w:rPr>
+                <w:lang w:val="en-CA"/>
+              </w:rPr>
+            </w:pPr>
+            <w:r>
+              <w:rPr>
+                <w:lang w:val="en-CA"/>
+              </w:rPr>
+              <w:t xml:space="preserve">Path: (13, 2), (13, 3), (12, 3), (11, 3), (10, 3), (9, 3), (9, 4), (9, 5), (9, 6), (9, 7), (10, 7), (11, 7), (11, 8), (11, 9), (12, 9), (13, 9), (13, 10), (13, 11), (12, 11), (11, 11), (11, 12), (11, 13), (10, 13), (9, 13), (8, 13), (8, 12), (8, 11), (7, 11), (6, 11), (5, 11), (5, 12), (5, 13), (5, 14), (5, 15), (5, 16), (5, 17), (5, 18), (5, 19), (5, 20), (5, 21), (5, 22), (5, 23), </w:t>
+            </w:r>
+          </w:p>
+          <w:p>
+            <w:pPr>
+              <w:tabs>
+                <w:tab w:val="left" w:pos="560"/>
+                <w:tab w:val="left" w:pos="1120"/>
+                <w:tab w:val="left" w:pos="1680"/>
+                <w:tab w:val="left" w:pos="2240"/>
+                <w:tab w:val="left" w:pos="2800"/>
+                <w:tab w:val="left" w:pos="3360"/>
+                <w:tab w:val="left" w:pos="3920"/>
+                <w:tab w:val="left" w:pos="4480"/>
+                <w:tab w:val="left" w:pos="5040"/>
+                <w:tab w:val="left" w:pos="5600"/>
+                <w:tab w:val="left" w:pos="6160"/>
+                <w:tab w:val="left" w:pos="6720"/>
+              </w:tabs>
+              <w:autoSpaceDE w:val="0"/>
+              <w:autoSpaceDN w:val="0"/>
+              <w:adjustRightInd w:val="0"/>
+              <w:spacing w:after="0"/>
+              <w:ind w:left="0"/>
+              <w:jc w:val="center"/>
+              <w:rPr>
+                <w:lang w:val="en-CA"/>
+              </w:rPr>
+            </w:pPr>
+            <w:r>
+              <w:rPr>
+                <w:lang w:val="en-CA"/>
+              </w:rPr>
+              <w:t>Cost: 70</w:t>
+            </w:r>
+          </w:p>
+          <w:p>
+            <w:pPr>
+              <w:tabs>
+                <w:tab w:val="left" w:pos="560"/>
+                <w:tab w:val="left" w:pos="1120"/>
+                <w:tab w:val="left" w:pos="1680"/>
+                <w:tab w:val="left" w:pos="2240"/>
+                <w:tab w:val="left" w:pos="2800"/>
+                <w:tab w:val="left" w:pos="3360"/>
+                <w:tab w:val="left" w:pos="3920"/>
+                <w:tab w:val="left" w:pos="4480"/>
+                <w:tab w:val="left" w:pos="5040"/>
+                <w:tab w:val="left" w:pos="5600"/>
+                <w:tab w:val="left" w:pos="6160"/>
+                <w:tab w:val="left" w:pos="6720"/>
+              </w:tabs>
+              <w:autoSpaceDE w:val="0"/>
+              <w:autoSpaceDN w:val="0"/>
+              <w:adjustRightInd w:val="0"/>
+              <w:spacing w:after="0"/>
+              <w:ind w:left="0"/>
+              <w:jc w:val="center"/>
+              <w:rPr>
+                <w:lang w:val="en-CA"/>
+              </w:rPr>
+            </w:pPr>
+            <w:r>
+              <w:rPr>
+                <w:lang w:val="en-CA"/>
+              </w:rPr>
+              <w:t>Nodes: 360</w:t>
+            </w:r>
+          </w:p>
+        </w:tc>
+      </w:tr>
+    </w:tbl>
+    <w:p>
+      <w:pPr>
+        <w:ind w:left="0"/>
+        <w:rPr>
+          <w:lang w:val="en-CA"/>
+        </w:rPr>
+      </w:pPr>
+    </w:p>
+    <w:tbl>
+      <w:tblPr>
+        <w:tblStyle w:val="TableGrid"/>
+        <w:tblW w:w="9351" w:type="dxa"/>
+        <w:tblLook w:val="04A0" w:firstRow="1" w:lastRow="0" w:firstColumn="1" w:lastColumn="0" w:noHBand="0" w:noVBand="1"/>
+      </w:tblPr>
+      <w:tblGrid>
+        <w:gridCol w:w="9351"/>
+      </w:tblGrid>
+      <w:tr>
+        <w:tc>
+          <w:tcPr>
+            <w:tcW w:w="9351" w:type="dxa"/>
+          </w:tcPr>
+          <w:p>
+            <w:pPr>
+              <w:tabs>
+                <w:tab w:val="left" w:pos="560"/>
+                <w:tab w:val="left" w:pos="1120"/>
+                <w:tab w:val="left" w:pos="1680"/>
+                <w:tab w:val="left" w:pos="2240"/>
+                <w:tab w:val="left" w:pos="2800"/>
+                <w:tab w:val="left" w:pos="3360"/>
+                <w:tab w:val="left" w:pos="3920"/>
+                <w:tab w:val="left" w:pos="4480"/>
+                <w:tab w:val="left" w:pos="5040"/>
+                <w:tab w:val="left" w:pos="5600"/>
+                <w:tab w:val="left" w:pos="6160"/>
+                <w:tab w:val="left" w:pos="6720"/>
+              </w:tabs>
+              <w:autoSpaceDE w:val="0"/>
+              <w:autoSpaceDN w:val="0"/>
+              <w:adjustRightInd w:val="0"/>
+              <w:spacing w:after="0"/>
+              <w:ind w:left="0"/>
+              <w:jc w:val="center"/>
+              <w:rPr>
+                <w:rFonts w:cs="Times New Roman"/>
+                <w:b/>
+                <w:bCs/>
+                <w:color w:val="000000" w:themeColor="text1"/>
+                <w:szCs w:val="24"/>
+              </w:rPr>
+            </w:pPr>
+            <w:r>
+              <w:rPr>
+                <w:b/>
+                <w:bCs/>
+                <w:lang w:val="en-CA"/>
+              </w:rPr>
+              <w:t>Starting at S and ending at E2</w:t>
+            </w:r>
+          </w:p>
+        </w:tc>
+      </w:tr>
+      <w:tr>
+        <w:tc>
+          <w:tcPr>
+            <w:tcW w:w="9351" w:type="dxa"/>
+          </w:tcPr>
+          <w:p>
+            <w:pPr>
+              <w:tabs>
+                <w:tab w:val="left" w:pos="560"/>
+                <w:tab w:val="left" w:pos="1120"/>
+                <w:tab w:val="left" w:pos="1680"/>
+                <w:tab w:val="left" w:pos="2240"/>
+                <w:tab w:val="left" w:pos="2800"/>
+                <w:tab w:val="left" w:pos="3360"/>
+                <w:tab w:val="left" w:pos="3920"/>
+                <w:tab w:val="left" w:pos="4480"/>
+                <w:tab w:val="left" w:pos="5040"/>
+                <w:tab w:val="left" w:pos="5600"/>
+                <w:tab w:val="left" w:pos="6160"/>
+                <w:tab w:val="left" w:pos="6720"/>
+              </w:tabs>
+              <w:autoSpaceDE w:val="0"/>
+              <w:autoSpaceDN w:val="0"/>
+              <w:adjustRightInd w:val="0"/>
+              <w:spacing w:after="0"/>
+              <w:ind w:left="0"/>
+              <w:jc w:val="center"/>
+              <w:rPr>
+                <w:lang w:val="en-CA"/>
+              </w:rPr>
+            </w:pPr>
+            <w:r>
+              <w:rPr>
+                <w:lang w:val="en-CA"/>
+              </w:rPr>
+              <w:t xml:space="preserve">Path: (13, 2), (13, 3), (12, 3), (11, 3), (10, 3), (9, 3), (9, 4), (9, 5), (9, 6), (9, 7), (8, 7), (7, 7), (6, 7), (6, 6), (6, 5), (6, 4), (6, 3), (6, 2), (5, 2), (4, 2), (3, 2), </w:t>
+            </w:r>
+          </w:p>
+          <w:p>
+            <w:pPr>
+              <w:tabs>
+                <w:tab w:val="left" w:pos="560"/>
+                <w:tab w:val="left" w:pos="1120"/>
+                <w:tab w:val="left" w:pos="1680"/>
+                <w:tab w:val="left" w:pos="2240"/>
+                <w:tab w:val="left" w:pos="2800"/>
+                <w:tab w:val="left" w:pos="3360"/>
+                <w:tab w:val="left" w:pos="3920"/>
+                <w:tab w:val="left" w:pos="4480"/>
+                <w:tab w:val="left" w:pos="5040"/>
+                <w:tab w:val="left" w:pos="5600"/>
+                <w:tab w:val="left" w:pos="6160"/>
+                <w:tab w:val="left" w:pos="6720"/>
+              </w:tabs>
+              <w:autoSpaceDE w:val="0"/>
+              <w:autoSpaceDN w:val="0"/>
+              <w:adjustRightInd w:val="0"/>
+              <w:spacing w:after="0"/>
+              <w:ind w:left="0"/>
+              <w:jc w:val="center"/>
+              <w:rPr>
+                <w:lang w:val="en-CA"/>
+              </w:rPr>
+            </w:pPr>
+            <w:r>
+              <w:rPr>
+                <w:lang w:val="en-CA"/>
+              </w:rPr>
+              <w:t>Cost: 49</w:t>
+            </w:r>
+          </w:p>
+          <w:p>
+            <w:pPr>
+              <w:tabs>
+                <w:tab w:val="left" w:pos="560"/>
+                <w:tab w:val="left" w:pos="1120"/>
+                <w:tab w:val="left" w:pos="1680"/>
+                <w:tab w:val="left" w:pos="2240"/>
+                <w:tab w:val="left" w:pos="2800"/>
+                <w:tab w:val="left" w:pos="3360"/>
+                <w:tab w:val="left" w:pos="3920"/>
+                <w:tab w:val="left" w:pos="4480"/>
+                <w:tab w:val="left" w:pos="5040"/>
+                <w:tab w:val="left" w:pos="5600"/>
+                <w:tab w:val="left" w:pos="6160"/>
+                <w:tab w:val="left" w:pos="6720"/>
+              </w:tabs>
+              <w:autoSpaceDE w:val="0"/>
+              <w:autoSpaceDN w:val="0"/>
+              <w:adjustRightInd w:val="0"/>
+              <w:spacing w:after="0"/>
+              <w:ind w:left="0"/>
+              <w:jc w:val="center"/>
+              <w:rPr>
+                <w:lang w:val="en-CA"/>
+              </w:rPr>
+            </w:pPr>
+            <w:r>
+              <w:rPr>
+                <w:lang w:val="en-CA"/>
+              </w:rPr>
+              <w:t>Nodes: 278</w:t>
+            </w:r>
+          </w:p>
+        </w:tc>
+      </w:tr>
+    </w:tbl>
+    <w:p>
+      <w:pPr>
+        <w:ind w:left="0"/>
+        <w:rPr>
+          <w:lang w:val="en-CA"/>
+        </w:rPr>
+      </w:pPr>
+    </w:p>
+    <w:tbl>
+      <w:tblPr>
+        <w:tblStyle w:val="TableGrid"/>
+        <w:tblW w:w="9351" w:type="dxa"/>
+        <w:tblLook w:val="04A0" w:firstRow="1" w:lastRow="0" w:firstColumn="1" w:lastColumn="0" w:noHBand="0" w:noVBand="1"/>
+      </w:tblPr>
+      <w:tblGrid>
+        <w:gridCol w:w="9351"/>
+      </w:tblGrid>
+      <w:tr>
+        <w:tc>
+          <w:tcPr>
+            <w:tcW w:w="9351" w:type="dxa"/>
+          </w:tcPr>
+          <w:p>
+            <w:pPr>
+              <w:tabs>
+                <w:tab w:val="left" w:pos="560"/>
+                <w:tab w:val="left" w:pos="1120"/>
+                <w:tab w:val="left" w:pos="1680"/>
+                <w:tab w:val="left" w:pos="2240"/>
+                <w:tab w:val="left" w:pos="2800"/>
+                <w:tab w:val="left" w:pos="3360"/>
+                <w:tab w:val="left" w:pos="3920"/>
+                <w:tab w:val="left" w:pos="4480"/>
+                <w:tab w:val="left" w:pos="5040"/>
+                <w:tab w:val="left" w:pos="5600"/>
+                <w:tab w:val="left" w:pos="6160"/>
+                <w:tab w:val="left" w:pos="6720"/>
+              </w:tabs>
+              <w:autoSpaceDE w:val="0"/>
+              <w:autoSpaceDN w:val="0"/>
+              <w:adjustRightInd w:val="0"/>
+              <w:spacing w:after="0"/>
+              <w:ind w:left="0"/>
+              <w:jc w:val="center"/>
+              <w:rPr>
+                <w:rFonts w:cs="Times New Roman"/>
+                <w:b/>
+                <w:bCs/>
+                <w:color w:val="000000" w:themeColor="text1"/>
+                <w:szCs w:val="24"/>
+              </w:rPr>
+            </w:pPr>
+            <w:r>
+              <w:rPr>
+                <w:b/>
+                <w:bCs/>
+                <w:lang w:val="en-CA"/>
+              </w:rPr>
+              <w:t>Starting at (0, 0) and ending at (24, 24)</w:t>
+            </w:r>
+          </w:p>
+        </w:tc>
+      </w:tr>
+      <w:tr>
+        <w:tc>
+          <w:tcPr>
+            <w:tcW w:w="9351" w:type="dxa"/>
+          </w:tcPr>
+          <w:p>
+            <w:pPr>
+              <w:tabs>
+                <w:tab w:val="left" w:pos="560"/>
+                <w:tab w:val="left" w:pos="1120"/>
+                <w:tab w:val="left" w:pos="1680"/>
+                <w:tab w:val="left" w:pos="2240"/>
+                <w:tab w:val="left" w:pos="2800"/>
+                <w:tab w:val="left" w:pos="3360"/>
+                <w:tab w:val="left" w:pos="3920"/>
+                <w:tab w:val="left" w:pos="4480"/>
+                <w:tab w:val="left" w:pos="5040"/>
+                <w:tab w:val="left" w:pos="5600"/>
+                <w:tab w:val="left" w:pos="6160"/>
+                <w:tab w:val="left" w:pos="6720"/>
+              </w:tabs>
+              <w:autoSpaceDE w:val="0"/>
+              <w:autoSpaceDN w:val="0"/>
+              <w:adjustRightInd w:val="0"/>
+              <w:spacing w:after="0"/>
+              <w:ind w:left="0"/>
+              <w:jc w:val="center"/>
+              <w:rPr>
+                <w:lang w:val="en-CA"/>
+              </w:rPr>
+            </w:pPr>
+            <w:r>
+              <w:rPr>
+                <w:lang w:val="en-CA"/>
+              </w:rPr>
+              <w:t xml:space="preserve">Path: (24, 0), (23, 0), (22, 0), (21, 0), (21, 1), (21, 2), (21, 3), (20, 3), (19, 3), (18, 3), (18, 4), (18, 5), (17, 5), (16, 5), (15, 5), (14, 5), (13, 5), (12, 5), (11, 5), (10, 5), (9, 5), (9, 6), (9, 7), (10, 7), (11, 7), (11, 8), (11, 9), (12, 9), (13, 9), (13, 10), (13, 11), (12, 11), (11, 11), (11, 12), (11, 13), (10, 13), (9, 13), (8, 13), (8, 12), (8, 11), (7, 11), (6, 11), (5, 11), (4, 11), (3, 11), (2, 11), (1, 11), (0, 11), (0, 12), (0, 13), (0, 14), (0, 15), (0, 16), (1, 16), (1, 17), (1, 18), (1, 19), (0, 19), (0, 20), (0, 21), (0, 22), (0, 23), (0, 24), </w:t>
+            </w:r>
+          </w:p>
+          <w:p>
+            <w:pPr>
+              <w:tabs>
+                <w:tab w:val="left" w:pos="560"/>
+                <w:tab w:val="left" w:pos="1120"/>
+                <w:tab w:val="left" w:pos="1680"/>
+                <w:tab w:val="left" w:pos="2240"/>
+                <w:tab w:val="left" w:pos="2800"/>
+                <w:tab w:val="left" w:pos="3360"/>
+                <w:tab w:val="left" w:pos="3920"/>
+                <w:tab w:val="left" w:pos="4480"/>
+                <w:tab w:val="left" w:pos="5040"/>
+                <w:tab w:val="left" w:pos="5600"/>
+                <w:tab w:val="left" w:pos="6160"/>
+                <w:tab w:val="left" w:pos="6720"/>
+              </w:tabs>
+              <w:autoSpaceDE w:val="0"/>
+              <w:autoSpaceDN w:val="0"/>
+              <w:adjustRightInd w:val="0"/>
+              <w:spacing w:after="0"/>
+              <w:ind w:left="0"/>
+              <w:jc w:val="center"/>
+              <w:rPr>
+                <w:lang w:val="en-CA"/>
+              </w:rPr>
+            </w:pPr>
+            <w:r>
+              <w:rPr>
+                <w:lang w:val="en-CA"/>
+              </w:rPr>
+              <w:t>Cost: 91</w:t>
+            </w:r>
+          </w:p>
+          <w:p>
+            <w:pPr>
+              <w:tabs>
+                <w:tab w:val="left" w:pos="560"/>
+                <w:tab w:val="left" w:pos="1120"/>
+                <w:tab w:val="left" w:pos="1680"/>
+                <w:tab w:val="left" w:pos="2240"/>
+                <w:tab w:val="left" w:pos="2800"/>
+                <w:tab w:val="left" w:pos="3360"/>
+                <w:tab w:val="left" w:pos="3920"/>
+                <w:tab w:val="left" w:pos="4480"/>
+                <w:tab w:val="left" w:pos="5040"/>
+                <w:tab w:val="left" w:pos="5600"/>
+                <w:tab w:val="left" w:pos="6160"/>
+                <w:tab w:val="left" w:pos="6720"/>
+              </w:tabs>
+              <w:autoSpaceDE w:val="0"/>
+              <w:autoSpaceDN w:val="0"/>
+              <w:adjustRightInd w:val="0"/>
+              <w:spacing w:after="0"/>
+              <w:ind w:left="0"/>
+              <w:jc w:val="center"/>
+              <w:rPr>
+                <w:lang w:val="en-CA"/>
+              </w:rPr>
+            </w:pPr>
+            <w:r>
+              <w:rPr>
+                <w:lang w:val="en-CA"/>
+              </w:rPr>
+              <w:t>Nodes: 381</w:t>
+            </w:r>
+          </w:p>
+        </w:tc>
+      </w:tr>
+    </w:tbl>
     <w:p>
       <w:pPr>
         <w:ind w:left="0"/>
@@ -6997,7 +7591,7 @@
   <w:style w:type="paragraph" w:default="1" w:styleId="Normal">
     <w:name w:val="Normal"/>
     <w:qFormat/>
-    <w:rsid w:val="00F76383"/>
+    <w:rsid w:val="00B6070F"/>
     <w:pPr>
       <w:spacing w:after="120" w:line="360" w:lineRule="auto"/>
       <w:ind w:left="578"/>

</xml_diff>

<commit_message>
fix costs for question 2
</commit_message>
<xml_diff>
--- a/assignment_2/assignment_2.docx
+++ b/assignment_2/assignment_2.docx
@@ -230,7 +230,6 @@
                 <w:rFonts w:cs="Times New Roman"/>
               </w:rPr>
             </w:pPr>
-            <w:proofErr w:type="gramStart"/>
             <w:r>
               <w:rPr>
                 <w:rFonts w:cs="Times New Roman"/>
@@ -250,7 +249,6 @@
               </w:rPr>
               <w:t>0</w:t>
             </w:r>
-            <w:proofErr w:type="gramEnd"/>
             <w:r>
               <w:rPr>
                 <w:rFonts w:cs="Times New Roman"/>
@@ -317,7 +315,6 @@
                 <w:rFonts w:cs="Times New Roman"/>
               </w:rPr>
             </w:pPr>
-            <w:proofErr w:type="gramStart"/>
             <w:r>
               <w:rPr>
                 <w:rFonts w:cs="Times New Roman"/>
@@ -337,7 +334,6 @@
               </w:rPr>
               <w:t>5</w:t>
             </w:r>
-            <w:proofErr w:type="gramEnd"/>
             <w:r>
               <w:rPr>
                 <w:rFonts w:cs="Times New Roman"/>
@@ -423,7 +419,6 @@
                 <w:rFonts w:cs="Times New Roman"/>
               </w:rPr>
             </w:pPr>
-            <w:proofErr w:type="gramStart"/>
             <w:r>
               <w:rPr>
                 <w:rFonts w:cs="Times New Roman"/>
@@ -443,7 +438,6 @@
               </w:rPr>
               <w:t>24</w:t>
             </w:r>
-            <w:proofErr w:type="gramEnd"/>
             <w:r>
               <w:rPr>
                 <w:rFonts w:cs="Times New Roman"/>
@@ -490,7 +484,6 @@
                 <w:rFonts w:cs="Times New Roman"/>
               </w:rPr>
             </w:pPr>
-            <w:proofErr w:type="gramStart"/>
             <w:r>
               <w:rPr>
                 <w:rFonts w:cs="Times New Roman"/>
@@ -510,7 +503,6 @@
               </w:rPr>
               <w:t>0</w:t>
             </w:r>
-            <w:proofErr w:type="gramEnd"/>
             <w:r>
               <w:rPr>
                 <w:rFonts w:cs="Times New Roman"/>
@@ -562,7 +554,6 @@
                 <w:rFonts w:cs="Times New Roman"/>
               </w:rPr>
             </w:pPr>
-            <w:proofErr w:type="gramStart"/>
             <w:r>
               <w:rPr>
                 <w:rFonts w:cs="Times New Roman"/>
@@ -582,7 +573,6 @@
               </w:rPr>
               <w:t>39</w:t>
             </w:r>
-            <w:proofErr w:type="gramEnd"/>
             <w:r>
               <w:rPr>
                 <w:rFonts w:cs="Times New Roman"/>
@@ -647,7 +637,6 @@
                 <w:rFonts w:cs="Times New Roman"/>
               </w:rPr>
             </w:pPr>
-            <w:proofErr w:type="gramStart"/>
             <w:r>
               <w:rPr>
                 <w:rFonts w:cs="Times New Roman"/>
@@ -667,7 +656,6 @@
               </w:rPr>
               <w:t>0</w:t>
             </w:r>
-            <w:proofErr w:type="gramEnd"/>
             <w:r>
               <w:rPr>
                 <w:rFonts w:cs="Times New Roman"/>
@@ -738,7 +726,6 @@
                 <w:rFonts w:cs="Times New Roman"/>
               </w:rPr>
             </w:pPr>
-            <w:proofErr w:type="gramStart"/>
             <w:r>
               <w:rPr>
                 <w:rFonts w:cs="Times New Roman"/>
@@ -758,7 +745,6 @@
               </w:rPr>
               <w:t>40</w:t>
             </w:r>
-            <w:proofErr w:type="gramEnd"/>
             <w:r>
               <w:rPr>
                 <w:rFonts w:cs="Times New Roman"/>
@@ -811,7 +797,6 @@
                 <w:rFonts w:cs="Times New Roman"/>
               </w:rPr>
             </w:pPr>
-            <w:proofErr w:type="gramStart"/>
             <w:r>
               <w:rPr>
                 <w:rFonts w:cs="Times New Roman"/>
@@ -825,7 +810,6 @@
               </w:rPr>
               <w:t>0</w:t>
             </w:r>
-            <w:proofErr w:type="gramEnd"/>
             <w:r>
               <w:rPr>
                 <w:rFonts w:cs="Times New Roman"/>
@@ -903,7 +887,6 @@
                 <w:rFonts w:cs="Times New Roman"/>
               </w:rPr>
             </w:pPr>
-            <w:proofErr w:type="gramStart"/>
             <w:r>
               <w:rPr>
                 <w:rFonts w:cs="Times New Roman"/>
@@ -917,7 +900,6 @@
               </w:rPr>
               <w:t>47</w:t>
             </w:r>
-            <w:proofErr w:type="gramEnd"/>
             <w:r>
               <w:rPr>
                 <w:rFonts w:cs="Times New Roman"/>
@@ -976,7 +958,6 @@
                 <w:rFonts w:cs="Times New Roman"/>
               </w:rPr>
             </w:pPr>
-            <w:proofErr w:type="gramStart"/>
             <w:r>
               <w:rPr>
                 <w:rFonts w:cs="Times New Roman"/>
@@ -990,7 +971,6 @@
               </w:rPr>
               <w:t>0</w:t>
             </w:r>
-            <w:proofErr w:type="gramEnd"/>
             <w:r>
               <w:rPr>
                 <w:rFonts w:cs="Times New Roman"/>
@@ -1081,7 +1061,6 @@
                 <w:rFonts w:cs="Times New Roman"/>
               </w:rPr>
             </w:pPr>
-            <w:proofErr w:type="gramStart"/>
             <w:r>
               <w:rPr>
                 <w:rFonts w:cs="Times New Roman"/>
@@ -1101,7 +1080,6 @@
               </w:rPr>
               <w:t>54</w:t>
             </w:r>
-            <w:proofErr w:type="gramEnd"/>
             <w:r>
               <w:rPr>
                 <w:rFonts w:cs="Times New Roman"/>
@@ -1160,7 +1138,6 @@
                 <w:rFonts w:cs="Times New Roman"/>
               </w:rPr>
             </w:pPr>
-            <w:proofErr w:type="gramStart"/>
             <w:r>
               <w:rPr>
                 <w:rFonts w:cs="Times New Roman"/>
@@ -1174,7 +1151,6 @@
               </w:rPr>
               <w:t>0</w:t>
             </w:r>
-            <w:proofErr w:type="gramEnd"/>
             <w:r>
               <w:rPr>
                 <w:rFonts w:cs="Times New Roman"/>
@@ -1278,7 +1254,6 @@
                 <w:rFonts w:cs="Times New Roman"/>
               </w:rPr>
             </w:pPr>
-            <w:proofErr w:type="gramStart"/>
             <w:r>
               <w:rPr>
                 <w:rFonts w:cs="Times New Roman"/>
@@ -1292,7 +1267,6 @@
               </w:rPr>
               <w:t>65</w:t>
             </w:r>
-            <w:proofErr w:type="gramEnd"/>
             <w:r>
               <w:rPr>
                 <w:rFonts w:cs="Times New Roman"/>
@@ -1326,7 +1300,6 @@
                 <w:rFonts w:cs="Times New Roman"/>
               </w:rPr>
             </w:pPr>
-            <w:proofErr w:type="gramStart"/>
             <w:r>
               <w:rPr>
                 <w:rFonts w:cs="Times New Roman"/>
@@ -1340,7 +1313,6 @@
               </w:rPr>
               <w:t>0</w:t>
             </w:r>
-            <w:proofErr w:type="gramEnd"/>
             <w:r>
               <w:rPr>
                 <w:rFonts w:cs="Times New Roman"/>
@@ -1457,7 +1429,6 @@
                 <w:rFonts w:cs="Times New Roman"/>
               </w:rPr>
             </w:pPr>
-            <w:proofErr w:type="gramStart"/>
             <w:r>
               <w:rPr>
                 <w:rFonts w:cs="Times New Roman"/>
@@ -1471,7 +1442,6 @@
               </w:rPr>
               <w:t>78</w:t>
             </w:r>
-            <w:proofErr w:type="gramEnd"/>
             <w:r>
               <w:rPr>
                 <w:rFonts w:cs="Times New Roman"/>
@@ -1511,7 +1481,6 @@
                 <w:rFonts w:cs="Times New Roman"/>
               </w:rPr>
             </w:pPr>
-            <w:proofErr w:type="gramStart"/>
             <w:r>
               <w:rPr>
                 <w:rFonts w:cs="Times New Roman"/>
@@ -1525,7 +1494,6 @@
               </w:rPr>
               <w:t>0</w:t>
             </w:r>
-            <w:proofErr w:type="gramEnd"/>
             <w:r>
               <w:rPr>
                 <w:rFonts w:cs="Times New Roman"/>
@@ -1655,7 +1623,6 @@
                 <w:rFonts w:cs="Times New Roman"/>
               </w:rPr>
             </w:pPr>
-            <w:proofErr w:type="gramStart"/>
             <w:r>
               <w:rPr>
                 <w:rFonts w:cs="Times New Roman"/>
@@ -1669,7 +1636,6 @@
               </w:rPr>
               <w:t>100</w:t>
             </w:r>
-            <w:proofErr w:type="gramEnd"/>
             <w:r>
               <w:rPr>
                 <w:rFonts w:cs="Times New Roman"/>
@@ -1690,7 +1656,6 @@
                 <w:rFonts w:cs="Times New Roman"/>
               </w:rPr>
             </w:pPr>
-            <w:proofErr w:type="gramStart"/>
             <w:r>
               <w:rPr>
                 <w:rFonts w:cs="Times New Roman"/>
@@ -1704,7 +1669,6 @@
               </w:rPr>
               <w:t>0</w:t>
             </w:r>
-            <w:proofErr w:type="gramEnd"/>
             <w:r>
               <w:rPr>
                 <w:rFonts w:cs="Times New Roman"/>
@@ -1874,7 +1838,6 @@
                 <w:rFonts w:cs="Times New Roman"/>
               </w:rPr>
             </w:pPr>
-            <w:proofErr w:type="gramStart"/>
             <w:r>
               <w:rPr>
                 <w:rFonts w:cs="Times New Roman"/>
@@ -1888,7 +1851,6 @@
               </w:rPr>
               <w:t>0</w:t>
             </w:r>
-            <w:proofErr w:type="gramEnd"/>
             <w:r>
               <w:rPr>
                 <w:rFonts w:cs="Times New Roman"/>
@@ -2368,7 +2330,6 @@
                 <w:rFonts w:cs="Times New Roman"/>
               </w:rPr>
             </w:pPr>
-            <w:proofErr w:type="gramStart"/>
             <w:r>
               <w:rPr>
                 <w:rFonts w:cs="Times New Roman"/>
@@ -2382,7 +2343,6 @@
               </w:rPr>
               <w:t>78</w:t>
             </w:r>
-            <w:proofErr w:type="gramEnd"/>
             <w:r>
               <w:rPr>
                 <w:rFonts w:cs="Times New Roman"/>
@@ -2449,7 +2409,6 @@
                 <w:rFonts w:cs="Times New Roman"/>
               </w:rPr>
             </w:pPr>
-            <w:proofErr w:type="gramStart"/>
             <w:r>
               <w:rPr>
                 <w:rFonts w:cs="Times New Roman"/>
@@ -2469,7 +2428,6 @@
               </w:rPr>
               <w:t>60</w:t>
             </w:r>
-            <w:proofErr w:type="gramEnd"/>
             <w:r>
               <w:rPr>
                 <w:rFonts w:cs="Times New Roman"/>
@@ -2555,7 +2513,6 @@
                 <w:rFonts w:cs="Times New Roman"/>
               </w:rPr>
             </w:pPr>
-            <w:proofErr w:type="gramStart"/>
             <w:r>
               <w:rPr>
                 <w:rFonts w:cs="Times New Roman"/>
@@ -2575,7 +2532,6 @@
               </w:rPr>
               <w:t>37</w:t>
             </w:r>
-            <w:proofErr w:type="gramEnd"/>
             <w:r>
               <w:rPr>
                 <w:rFonts w:cs="Times New Roman"/>
@@ -2634,7 +2590,6 @@
                 <w:rFonts w:cs="Times New Roman"/>
               </w:rPr>
             </w:pPr>
-            <w:proofErr w:type="gramStart"/>
             <w:r>
               <w:rPr>
                 <w:rFonts w:cs="Times New Roman"/>
@@ -2648,7 +2603,6 @@
               </w:rPr>
               <w:t>78</w:t>
             </w:r>
-            <w:proofErr w:type="gramEnd"/>
             <w:r>
               <w:rPr>
                 <w:rFonts w:cs="Times New Roman"/>
@@ -2700,7 +2654,6 @@
                 <w:rFonts w:cs="Times New Roman"/>
               </w:rPr>
             </w:pPr>
-            <w:proofErr w:type="gramStart"/>
             <w:r>
               <w:rPr>
                 <w:rFonts w:cs="Times New Roman"/>
@@ -2714,7 +2667,6 @@
               </w:rPr>
               <w:t>30</w:t>
             </w:r>
-            <w:proofErr w:type="gramEnd"/>
             <w:r>
               <w:rPr>
                 <w:rFonts w:cs="Times New Roman"/>
@@ -2761,7 +2713,6 @@
                 <w:rFonts w:cs="Times New Roman"/>
               </w:rPr>
             </w:pPr>
-            <w:proofErr w:type="gramStart"/>
             <w:r>
               <w:rPr>
                 <w:rFonts w:cs="Times New Roman"/>
@@ -2775,7 +2726,6 @@
               </w:rPr>
               <w:t>78</w:t>
             </w:r>
-            <w:proofErr w:type="gramEnd"/>
             <w:r>
               <w:rPr>
                 <w:rFonts w:cs="Times New Roman"/>
@@ -2840,7 +2790,6 @@
                 <w:rFonts w:cs="Times New Roman"/>
               </w:rPr>
             </w:pPr>
-            <w:proofErr w:type="gramStart"/>
             <w:r>
               <w:rPr>
                 <w:rFonts w:cs="Times New Roman"/>
@@ -2854,7 +2803,6 @@
               </w:rPr>
               <w:t>35</w:t>
             </w:r>
-            <w:proofErr w:type="gramEnd"/>
             <w:r>
               <w:rPr>
                 <w:rFonts w:cs="Times New Roman"/>
@@ -2901,7 +2849,6 @@
                 <w:rFonts w:cs="Times New Roman"/>
               </w:rPr>
             </w:pPr>
-            <w:proofErr w:type="gramStart"/>
             <w:r>
               <w:rPr>
                 <w:rFonts w:cs="Times New Roman"/>
@@ -2915,7 +2862,6 @@
               </w:rPr>
               <w:t>78</w:t>
             </w:r>
-            <w:proofErr w:type="gramEnd"/>
             <w:r>
               <w:rPr>
                 <w:rFonts w:cs="Times New Roman"/>
@@ -2993,7 +2939,6 @@
                 <w:rFonts w:cs="Times New Roman"/>
               </w:rPr>
             </w:pPr>
-            <w:proofErr w:type="gramStart"/>
             <w:r>
               <w:rPr>
                 <w:rFonts w:cs="Times New Roman"/>
@@ -3007,7 +2952,6 @@
               </w:rPr>
               <w:t>0</w:t>
             </w:r>
-            <w:proofErr w:type="gramEnd"/>
             <w:r>
               <w:rPr>
                 <w:rFonts w:cs="Times New Roman"/>
@@ -3092,7 +3036,6 @@
                 <w:rFonts w:cs="Times New Roman"/>
               </w:rPr>
             </w:pPr>
-            <w:proofErr w:type="gramStart"/>
             <w:r>
               <w:rPr>
                 <w:rFonts w:cs="Times New Roman"/>
@@ -3106,7 +3049,6 @@
               </w:rPr>
               <w:t>78</w:t>
             </w:r>
-            <w:proofErr w:type="gramEnd"/>
             <w:r>
               <w:rPr>
                 <w:rFonts w:cs="Times New Roman"/>
@@ -3197,7 +3139,6 @@
                 <w:rFonts w:cs="Times New Roman"/>
               </w:rPr>
             </w:pPr>
-            <w:proofErr w:type="gramStart"/>
             <w:r>
               <w:rPr>
                 <w:rFonts w:cs="Times New Roman"/>
@@ -3211,7 +3152,6 @@
               </w:rPr>
               <w:t>32</w:t>
             </w:r>
-            <w:proofErr w:type="gramEnd"/>
             <w:r>
               <w:rPr>
                 <w:rFonts w:cs="Times New Roman"/>
@@ -3283,7 +3223,6 @@
                 <w:rFonts w:cs="Times New Roman"/>
               </w:rPr>
             </w:pPr>
-            <w:proofErr w:type="gramStart"/>
             <w:r>
               <w:rPr>
                 <w:rFonts w:cs="Times New Roman"/>
@@ -3297,7 +3236,6 @@
               </w:rPr>
               <w:t>78</w:t>
             </w:r>
-            <w:proofErr w:type="gramEnd"/>
             <w:r>
               <w:rPr>
                 <w:rFonts w:cs="Times New Roman"/>
@@ -3639,7 +3577,6 @@
                 <w:rFonts w:cs="Times New Roman"/>
               </w:rPr>
             </w:pPr>
-            <w:proofErr w:type="gramStart"/>
             <w:r>
               <w:rPr>
                 <w:rFonts w:cs="Times New Roman"/>
@@ -3653,7 +3590,6 @@
               </w:rPr>
               <w:t>78</w:t>
             </w:r>
-            <w:proofErr w:type="gramEnd"/>
             <w:r>
               <w:rPr>
                 <w:rFonts w:cs="Times New Roman"/>
@@ -3720,7 +3656,6 @@
                 <w:rFonts w:cs="Times New Roman"/>
               </w:rPr>
             </w:pPr>
-            <w:proofErr w:type="gramStart"/>
             <w:r>
               <w:rPr>
                 <w:rFonts w:cs="Times New Roman"/>
@@ -3740,7 +3675,6 @@
               </w:rPr>
               <w:t>80</w:t>
             </w:r>
-            <w:proofErr w:type="gramEnd"/>
             <w:r>
               <w:rPr>
                 <w:rFonts w:cs="Times New Roman"/>
@@ -3826,7 +3760,6 @@
                 <w:rFonts w:cs="Times New Roman"/>
               </w:rPr>
             </w:pPr>
-            <w:proofErr w:type="gramStart"/>
             <w:r>
               <w:rPr>
                 <w:rFonts w:cs="Times New Roman"/>
@@ -3840,7 +3773,6 @@
               </w:rPr>
               <w:t>84</w:t>
             </w:r>
-            <w:proofErr w:type="gramEnd"/>
             <w:r>
               <w:rPr>
                 <w:rFonts w:cs="Times New Roman"/>
@@ -3880,7 +3812,6 @@
                 <w:rFonts w:cs="Times New Roman"/>
               </w:rPr>
             </w:pPr>
-            <w:proofErr w:type="gramStart"/>
             <w:r>
               <w:rPr>
                 <w:rFonts w:cs="Times New Roman"/>
@@ -3894,7 +3825,6 @@
               </w:rPr>
               <w:t>78</w:t>
             </w:r>
-            <w:proofErr w:type="gramEnd"/>
             <w:r>
               <w:rPr>
                 <w:rFonts w:cs="Times New Roman"/>
@@ -3946,7 +3876,6 @@
                 <w:rFonts w:cs="Times New Roman"/>
               </w:rPr>
             </w:pPr>
-            <w:proofErr w:type="gramStart"/>
             <w:r>
               <w:rPr>
                 <w:rFonts w:cs="Times New Roman"/>
@@ -3966,7 +3895,6 @@
               </w:rPr>
               <w:t>84</w:t>
             </w:r>
-            <w:proofErr w:type="gramEnd"/>
             <w:r>
               <w:rPr>
                 <w:rFonts w:cs="Times New Roman"/>
@@ -4019,7 +3947,6 @@
                 <w:rFonts w:cs="Times New Roman"/>
               </w:rPr>
             </w:pPr>
-            <w:proofErr w:type="gramStart"/>
             <w:r>
               <w:rPr>
                 <w:rFonts w:cs="Times New Roman"/>
@@ -4033,7 +3960,6 @@
               </w:rPr>
               <w:t>78</w:t>
             </w:r>
-            <w:proofErr w:type="gramEnd"/>
             <w:r>
               <w:rPr>
                 <w:rFonts w:cs="Times New Roman"/>
@@ -4098,7 +4024,6 @@
                 <w:rFonts w:cs="Times New Roman"/>
               </w:rPr>
             </w:pPr>
-            <w:proofErr w:type="gramStart"/>
             <w:r>
               <w:rPr>
                 <w:rFonts w:cs="Times New Roman"/>
@@ -4118,7 +4043,6 @@
               </w:rPr>
               <w:t>84</w:t>
             </w:r>
-            <w:proofErr w:type="gramEnd"/>
             <w:r>
               <w:rPr>
                 <w:rFonts w:cs="Times New Roman"/>
@@ -4177,7 +4101,6 @@
                 <w:rFonts w:cs="Times New Roman"/>
               </w:rPr>
             </w:pPr>
-            <w:proofErr w:type="gramStart"/>
             <w:r>
               <w:rPr>
                 <w:rFonts w:cs="Times New Roman"/>
@@ -4191,7 +4114,6 @@
               </w:rPr>
               <w:t>78</w:t>
             </w:r>
-            <w:proofErr w:type="gramEnd"/>
             <w:r>
               <w:rPr>
                 <w:rFonts w:cs="Times New Roman"/>
@@ -4269,7 +4191,6 @@
                 <w:rFonts w:cs="Times New Roman"/>
               </w:rPr>
             </w:pPr>
-            <w:proofErr w:type="gramStart"/>
             <w:r>
               <w:rPr>
                 <w:rFonts w:cs="Times New Roman"/>
@@ -4283,7 +4204,6 @@
               </w:rPr>
               <w:t>96</w:t>
             </w:r>
-            <w:proofErr w:type="gramEnd"/>
             <w:r>
               <w:rPr>
                 <w:rFonts w:cs="Times New Roman"/>
@@ -4343,7 +4263,6 @@
                 <w:rFonts w:cs="Times New Roman"/>
               </w:rPr>
             </w:pPr>
-            <w:proofErr w:type="gramStart"/>
             <w:r>
               <w:rPr>
                 <w:rFonts w:cs="Times New Roman"/>
@@ -4357,7 +4276,6 @@
               </w:rPr>
               <w:t>78</w:t>
             </w:r>
-            <w:proofErr w:type="gramEnd"/>
             <w:r>
               <w:rPr>
                 <w:rFonts w:cs="Times New Roman"/>
@@ -4448,7 +4366,6 @@
                 <w:rFonts w:cs="Times New Roman"/>
               </w:rPr>
             </w:pPr>
-            <w:proofErr w:type="gramStart"/>
             <w:r>
               <w:rPr>
                 <w:rFonts w:cs="Times New Roman"/>
@@ -4462,7 +4379,6 @@
               </w:rPr>
               <w:t>100</w:t>
             </w:r>
-            <w:proofErr w:type="gramEnd"/>
             <w:r>
               <w:rPr>
                 <w:rFonts w:cs="Times New Roman"/>
@@ -4521,7 +4437,6 @@
                 <w:rFonts w:cs="Times New Roman"/>
               </w:rPr>
             </w:pPr>
-            <w:proofErr w:type="gramStart"/>
             <w:r>
               <w:rPr>
                 <w:rFonts w:cs="Times New Roman"/>
@@ -4535,7 +4450,6 @@
               </w:rPr>
               <w:t>78</w:t>
             </w:r>
-            <w:proofErr w:type="gramEnd"/>
             <w:r>
               <w:rPr>
                 <w:rFonts w:cs="Times New Roman"/>
@@ -4639,7 +4553,6 @@
                 <w:rFonts w:cs="Times New Roman"/>
               </w:rPr>
             </w:pPr>
-            <w:proofErr w:type="gramStart"/>
             <w:r>
               <w:rPr>
                 <w:rFonts w:cs="Times New Roman"/>
@@ -4659,7 +4572,6 @@
               </w:rPr>
               <w:t>100</w:t>
             </w:r>
-            <w:proofErr w:type="gramEnd"/>
             <w:r>
               <w:rPr>
                 <w:rFonts w:cs="Times New Roman"/>
@@ -4725,7 +4637,6 @@
                 <w:rFonts w:cs="Times New Roman"/>
               </w:rPr>
             </w:pPr>
-            <w:proofErr w:type="gramStart"/>
             <w:r>
               <w:rPr>
                 <w:rFonts w:cs="Times New Roman"/>
@@ -4739,7 +4650,6 @@
               </w:rPr>
               <w:t>78</w:t>
             </w:r>
-            <w:proofErr w:type="gramEnd"/>
             <w:r>
               <w:rPr>
                 <w:rFonts w:cs="Times New Roman"/>
@@ -4863,7 +4773,6 @@
                 <w:rFonts w:cs="Times New Roman"/>
               </w:rPr>
             </w:pPr>
-            <w:proofErr w:type="gramStart"/>
             <w:r>
               <w:rPr>
                 <w:rFonts w:cs="Times New Roman"/>
@@ -4883,7 +4792,6 @@
               </w:rPr>
               <w:t>100</w:t>
             </w:r>
-            <w:proofErr w:type="gramEnd"/>
             <w:r>
               <w:rPr>
                 <w:rFonts w:cs="Times New Roman"/>
@@ -4974,7 +4882,6 @@
                 <w:rFonts w:cs="Times New Roman"/>
               </w:rPr>
             </w:pPr>
-            <w:proofErr w:type="gramStart"/>
             <w:r>
               <w:rPr>
                 <w:rFonts w:cs="Times New Roman"/>
@@ -4988,7 +4895,6 @@
               </w:rPr>
               <w:t>78</w:t>
             </w:r>
-            <w:proofErr w:type="gramEnd"/>
             <w:r>
               <w:rPr>
                 <w:rFonts w:cs="Times New Roman"/>
@@ -5125,7 +5031,6 @@
                 <w:rFonts w:cs="Times New Roman"/>
               </w:rPr>
             </w:pPr>
-            <w:proofErr w:type="gramStart"/>
             <w:r>
               <w:rPr>
                 <w:rFonts w:cs="Times New Roman"/>
@@ -5145,7 +5050,6 @@
               </w:rPr>
               <w:t>110</w:t>
             </w:r>
-            <w:proofErr w:type="gramEnd"/>
             <w:r>
               <w:rPr>
                 <w:rFonts w:cs="Times New Roman"/>
@@ -5191,7 +5095,6 @@
                 <w:rFonts w:cs="Times New Roman"/>
               </w:rPr>
             </w:pPr>
-            <w:proofErr w:type="gramStart"/>
             <w:r>
               <w:rPr>
                 <w:rFonts w:cs="Times New Roman"/>
@@ -5205,7 +5108,6 @@
               </w:rPr>
               <w:t>78</w:t>
             </w:r>
-            <w:proofErr w:type="gramEnd"/>
             <w:r>
               <w:rPr>
                 <w:rFonts w:cs="Times New Roman"/>
@@ -5718,7 +5620,7 @@
                 <w:rFonts w:cs="Times New Roman"/>
                 <w:lang w:val="en-CA"/>
               </w:rPr>
-              <w:t>Cost: 522</w:t>
+              <w:t>Cost: 30</w:t>
             </w:r>
           </w:p>
           <w:p>
@@ -5898,7 +5800,7 @@
                 <w:rFonts w:cs="Times New Roman"/>
                 <w:lang w:val="en-CA"/>
               </w:rPr>
-              <w:t>Cost: 49</w:t>
+              <w:t>Cost: 21</w:t>
             </w:r>
           </w:p>
           <w:p>
@@ -6077,7 +5979,7 @@
                 <w:rFonts w:cs="Times New Roman"/>
                 <w:lang w:val="en-CA"/>
               </w:rPr>
-              <w:t>Cost: 77</w:t>
+              <w:t>Cost: 49</w:t>
             </w:r>
           </w:p>
           <w:p>
@@ -6369,7 +6271,7 @@
                 <w:rFonts w:cs="Times New Roman"/>
                 <w:lang w:val="en-CA"/>
               </w:rPr>
-              <w:t>Cost: 707</w:t>
+              <w:t>Cost: 98</w:t>
             </w:r>
           </w:p>
           <w:p>
@@ -6547,7 +6449,7 @@
                 <w:rFonts w:cs="Times New Roman"/>
                 <w:lang w:val="en-CA"/>
               </w:rPr>
-              <w:t>Cost: 203</w:t>
+              <w:t>Cost: 29</w:t>
             </w:r>
           </w:p>
           <w:p>
@@ -6725,7 +6627,7 @@
                 <w:rFonts w:cs="Times New Roman"/>
                 <w:lang w:val="en-CA"/>
               </w:rPr>
-              <w:t>Cost: 712</w:t>
+              <w:t>Cost: 103</w:t>
             </w:r>
           </w:p>
           <w:p>
@@ -7009,7 +6911,7 @@
                 <w:rFonts w:cs="Times New Roman"/>
                 <w:lang w:val="en-CA"/>
               </w:rPr>
-              <w:t xml:space="preserve">Path: (13, 2), (13, 3), (12, 3), (11, 3), (10, 3), (9, 3), (9, 4), (9, 5), (9, 6), (9, 7), (10, 7), (11, 7), (11, 8), (11, 9), (12, 9), (13, 9), (13, 10), (13, 11), (12, 11), (11, 11), (11, 12), (11, 13), (10, 13), (9, 13), (8, 13), (8, 12), (8, 11), (7, 11), (6, 11), (5, 11), (5, 12), (5, 13), (5, 14), (5, 15), (5, 16), (5, 17), (5, 18), (5, 19), (5, 20), (5, 21), (5, 22), (5, 23), </w:t>
+              <w:t>Path: (13, 2), (12, 2), (11, 2), (10, 2), (9, 2), (8, 2), (8, 3), (8, 4), (8, 5), (8, 6), (8, 7), (8, 8), (8, 9), (7, 9), (7, 10), (7, 11), (6, 11), (5, 11), (5, 12), (5, 13), (5, 14), (5, 15), (5, 16), (5, 17), (5, 18), (5, 19), (5, 20), (5, 21), (5, 22), (5, 23)</w:t>
             </w:r>
           </w:p>
           <w:p>
@@ -7044,7 +6946,7 @@
                 <w:rFonts w:cs="Times New Roman"/>
                 <w:lang w:val="en-CA"/>
               </w:rPr>
-              <w:t>Cost: 70</w:t>
+              <w:t>Cost: 30</w:t>
             </w:r>
           </w:p>
           <w:p>
@@ -7079,7 +6981,7 @@
                 <w:rFonts w:cs="Times New Roman"/>
                 <w:lang w:val="en-CA"/>
               </w:rPr>
-              <w:t>Nodes: 360</w:t>
+              <w:t>Nodes: 76</w:t>
             </w:r>
           </w:p>
         </w:tc>
@@ -7187,7 +7089,7 @@
                 <w:rFonts w:cs="Times New Roman"/>
                 <w:lang w:val="en-CA"/>
               </w:rPr>
-              <w:t xml:space="preserve">Path: (13, 2), (13, 3), (12, 3), (11, 3), (10, 3), (9, 3), (9, 4), (9, 5), (9, 6), (9, 7), (8, 7), (7, 7), (6, 7), (6, 6), (6, 5), (6, 4), (6, 3), (6, 2), (5, 2), (4, 2), (3, 2), </w:t>
+              <w:t>Path: (13, 2), (12, 2), (11, 2), (10, 2), (9, 2), (8, 2), (8, 3), (8, 4), (8, 5), (8, 6), (8, 7), (7, 7), (6, 7), (6, 6), (6, 5), (6, 4), (6, 3), (6, 2), (5, 2), (4, 2), (3, 2)</w:t>
             </w:r>
           </w:p>
           <w:p>
@@ -7222,7 +7124,7 @@
                 <w:rFonts w:cs="Times New Roman"/>
                 <w:lang w:val="en-CA"/>
               </w:rPr>
-              <w:t>Cost: 49</w:t>
+              <w:t>Cost: 21</w:t>
             </w:r>
           </w:p>
           <w:p>
@@ -7257,7 +7159,7 @@
                 <w:rFonts w:cs="Times New Roman"/>
                 <w:lang w:val="en-CA"/>
               </w:rPr>
-              <w:t>Nodes: 278</w:t>
+              <w:t>Nodes: 81</w:t>
             </w:r>
           </w:p>
         </w:tc>
@@ -7365,7 +7267,7 @@
                 <w:rFonts w:cs="Times New Roman"/>
                 <w:lang w:val="en-CA"/>
               </w:rPr>
-              <w:t xml:space="preserve">Path: (24, 0), (23, 0), (22, 0), (21, 0), (21, 1), (21, 2), (21, 3), (20, 3), (19, 3), (18, 3), (18, 4), (18, 5), (17, 5), (16, 5), (15, 5), (14, 5), (13, 5), (12, 5), (11, 5), (10, 5), (9, 5), (9, 6), (9, 7), (10, 7), (11, 7), (11, 8), (11, 9), (12, 9), (13, 9), (13, 10), (13, 11), (12, 11), (11, 11), (11, 12), (11, 13), (10, 13), (9, 13), (8, 13), (8, 12), (8, 11), (7, 11), (6, 11), (5, 11), (4, 11), (3, 11), (2, 11), (1, 11), (0, 11), (0, 12), (0, 13), (0, 14), (0, 15), (0, 16), (1, 16), (1, 17), (1, 18), (1, 19), (0, 19), (0, 20), (0, 21), (0, 22), (0, 23), (0, 24), </w:t>
+              <w:t>Path: (24, 0), (23, 0), (22, 0), (21, 0), (21, 1), (21, 2), (21, 3), (20, 3), (19, 3), (18, 3), (18, 4), (18, 5), (17, 5), (16, 5), (15, 5), (14, 5), (13, 5), (12, 5), (11, 5), (10, 5), (9, 5), (8, 5), (8, 6), (8, 7), (8, 8), (8, 9), (7, 9), (7, 10), (7, 11), (6, 11), (5, 11), (4, 11), (3, 11), (2, 11), (1, 11), (0, 11), (0, 12), (0, 13), (0, 14), (0, 15), (0, 16), (1, 16), (1, 17), (1, 18), (1, 19), (0, 19), (0, 20), (0, 21), (0, 22), (0, 23), (0, 24)</w:t>
             </w:r>
           </w:p>
           <w:p>
@@ -7400,7 +7302,7 @@
                 <w:rFonts w:cs="Times New Roman"/>
                 <w:lang w:val="en-CA"/>
               </w:rPr>
-              <w:t>Cost: 91</w:t>
+              <w:t>Cost: 51</w:t>
             </w:r>
           </w:p>
           <w:p>
@@ -7435,7 +7337,7 @@
                 <w:rFonts w:cs="Times New Roman"/>
                 <w:lang w:val="en-CA"/>
               </w:rPr>
-              <w:t>Nodes: 381</w:t>
+              <w:t>Nodes: 139</w:t>
             </w:r>
           </w:p>
         </w:tc>
@@ -7699,14 +7601,7 @@
             <w:rFonts w:ascii="Cambria Math" w:hAnsi="Cambria Math" w:cs="Times New Roman"/>
             <w:lang w:val="en-CA"/>
           </w:rPr>
-          <m:t>α=0</m:t>
-        </m:r>
-        <m:r>
-          <w:rPr>
-            <w:rFonts w:ascii="Cambria Math" w:hAnsi="Cambria Math" w:cs="Times New Roman"/>
-            <w:lang w:val="en-CA"/>
-          </w:rPr>
-          <m:t>, β=-3</m:t>
+          <m:t>α=0, β=-3</m:t>
         </m:r>
       </m:oMath>
     </w:p>
@@ -7927,14 +7822,7 @@
             <w:rFonts w:ascii="Cambria Math" w:hAnsi="Cambria Math" w:cs="Times New Roman"/>
             <w:lang w:val="en-CA"/>
           </w:rPr>
-          <m:t>β</m:t>
-        </m:r>
-        <m:r>
-          <w:rPr>
-            <w:rFonts w:ascii="Cambria Math" w:hAnsi="Cambria Math" w:cs="Times New Roman"/>
-            <w:lang w:val="en-CA"/>
-          </w:rPr>
-          <m:t>=0, α=</m:t>
+          <m:t>β=0, α=</m:t>
         </m:r>
         <m:r>
           <w:rPr>
@@ -7975,14 +7863,7 @@
           <w:rFonts w:cs="Times New Roman"/>
           <w:lang w:val="en-CA"/>
         </w:rPr>
-        <w:t xml:space="preserve"> and on min level, can prune -</w:t>
-      </w:r>
-      <w:r>
-        <w:rPr>
-          <w:rFonts w:cs="Times New Roman"/>
-          <w:lang w:val="en-CA"/>
-        </w:rPr>
-        <w:t>2</w:t>
+        <w:t xml:space="preserve"> and on min level, can prune -2</w:t>
       </w:r>
       <w:r>
         <w:rPr>
@@ -8041,14 +7922,7 @@
             <w:rFonts w:ascii="Cambria Math" w:hAnsi="Cambria Math" w:cs="Times New Roman"/>
             <w:lang w:val="en-CA"/>
           </w:rPr>
-          <m:t>β</m:t>
-        </m:r>
-        <m:r>
-          <w:rPr>
-            <w:rFonts w:ascii="Cambria Math" w:hAnsi="Cambria Math" w:cs="Times New Roman"/>
-            <w:lang w:val="en-CA"/>
-          </w:rPr>
-          <m:t>=0, α=</m:t>
+          <m:t>β=0, α=</m:t>
         </m:r>
         <m:r>
           <w:rPr>
@@ -8190,21 +8064,7 @@
             <w:rFonts w:ascii="Cambria Math" w:hAnsi="Cambria Math" w:cs="Times New Roman"/>
             <w:lang w:val="en-CA"/>
           </w:rPr>
-          <m:t>β</m:t>
-        </m:r>
-        <m:r>
-          <w:rPr>
-            <w:rFonts w:ascii="Cambria Math" w:hAnsi="Cambria Math" w:cs="Times New Roman"/>
-            <w:lang w:val="en-CA"/>
-          </w:rPr>
-          <m:t>=</m:t>
-        </m:r>
-        <m:r>
-          <w:rPr>
-            <w:rFonts w:ascii="Cambria Math" w:hAnsi="Cambria Math" w:cs="Times New Roman"/>
-            <w:lang w:val="en-CA"/>
-          </w:rPr>
-          <m:t>-5</m:t>
+          <m:t>β=-5</m:t>
         </m:r>
       </m:oMath>
     </w:p>

</xml_diff>